<commit_message>
prevent creation of multiple document series
</commit_message>
<xml_diff>
--- a/Licenta.docx
+++ b/Licenta.docx
@@ -11,7 +11,7 @@
           <w:lang w:eastAsia="en-GB"/>
         </w:rPr>
         <w:drawing>
-          <wp:anchor distT="0" distB="0" distL="114300" distR="114300" simplePos="0" relativeHeight="251646976" behindDoc="0" locked="0" layoutInCell="1" allowOverlap="1" wp14:anchorId="2E0FAF6E" wp14:editId="437FE1E7">
+          <wp:anchor distT="0" distB="0" distL="114300" distR="114300" simplePos="0" relativeHeight="251642880" behindDoc="0" locked="0" layoutInCell="1" allowOverlap="1" wp14:anchorId="2E0FAF6E" wp14:editId="437FE1E7">
             <wp:simplePos x="0" y="0"/>
             <wp:positionH relativeFrom="column">
               <wp:posOffset>29210</wp:posOffset>
@@ -358,7 +358,7 @@
         </w:rPr>
         <w:lastRenderedPageBreak/>
         <w:drawing>
-          <wp:anchor distT="0" distB="0" distL="114300" distR="114300" simplePos="0" relativeHeight="251644928" behindDoc="0" locked="0" layoutInCell="1" allowOverlap="1" wp14:anchorId="1E810319" wp14:editId="108AAE5F">
+          <wp:anchor distT="0" distB="0" distL="114300" distR="114300" simplePos="0" relativeHeight="251641856" behindDoc="0" locked="0" layoutInCell="1" allowOverlap="1" wp14:anchorId="1E810319" wp14:editId="108AAE5F">
             <wp:simplePos x="0" y="0"/>
             <wp:positionH relativeFrom="margin">
               <wp:posOffset>266700</wp:posOffset>
@@ -844,7 +844,7 @@
           <w:r>
             <w:fldChar w:fldCharType="separate"/>
           </w:r>
-          <w:hyperlink w:anchor="_Toc168983599" w:history="1">
+          <w:hyperlink w:anchor="_Toc169031964" w:history="1">
             <w:r>
               <w:rPr>
                 <w:rStyle w:val="Hyperlink"/>
@@ -871,7 +871,7 @@
                 <w:noProof/>
                 <w:webHidden/>
               </w:rPr>
-              <w:instrText xml:space="preserve"> PAGEREF _Toc168983599 \h </w:instrText>
+              <w:instrText xml:space="preserve"> PAGEREF _Toc169031964 \h </w:instrText>
             </w:r>
             <w:r>
               <w:rPr>
@@ -916,7 +916,7 @@
               <w14:ligatures w14:val="standardContextual"/>
             </w:rPr>
           </w:pPr>
-          <w:hyperlink w:anchor="_Toc168983600" w:history="1">
+          <w:hyperlink w:anchor="_Toc169031965" w:history="1">
             <w:r>
               <w:rPr>
                 <w:rStyle w:val="Hyperlink"/>
@@ -943,7 +943,7 @@
                 <w:noProof/>
                 <w:webHidden/>
               </w:rPr>
-              <w:instrText xml:space="preserve"> PAGEREF _Toc168983600 \h </w:instrText>
+              <w:instrText xml:space="preserve"> PAGEREF _Toc169031965 \h </w:instrText>
             </w:r>
             <w:r>
               <w:rPr>
@@ -989,7 +989,7 @@
               <w14:ligatures w14:val="standardContextual"/>
             </w:rPr>
           </w:pPr>
-          <w:hyperlink w:anchor="_Toc168983601" w:history="1">
+          <w:hyperlink w:anchor="_Toc169031966" w:history="1">
             <w:r>
               <w:rPr>
                 <w:rStyle w:val="Hyperlink"/>
@@ -1033,7 +1033,7 @@
                 <w:noProof/>
                 <w:webHidden/>
               </w:rPr>
-              <w:instrText xml:space="preserve"> PAGEREF _Toc168983601 \h </w:instrText>
+              <w:instrText xml:space="preserve"> PAGEREF _Toc169031966 \h </w:instrText>
             </w:r>
             <w:r>
               <w:rPr>
@@ -1079,7 +1079,7 @@
               <w14:ligatures w14:val="standardContextual"/>
             </w:rPr>
           </w:pPr>
-          <w:hyperlink w:anchor="_Toc168983602" w:history="1">
+          <w:hyperlink w:anchor="_Toc169031967" w:history="1">
             <w:r>
               <w:rPr>
                 <w:rStyle w:val="Hyperlink"/>
@@ -1123,7 +1123,7 @@
                 <w:noProof/>
                 <w:webHidden/>
               </w:rPr>
-              <w:instrText xml:space="preserve"> PAGEREF _Toc168983602 \h </w:instrText>
+              <w:instrText xml:space="preserve"> PAGEREF _Toc169031967 \h </w:instrText>
             </w:r>
             <w:r>
               <w:rPr>
@@ -1169,7 +1169,7 @@
               <w14:ligatures w14:val="standardContextual"/>
             </w:rPr>
           </w:pPr>
-          <w:hyperlink w:anchor="_Toc168983603" w:history="1">
+          <w:hyperlink w:anchor="_Toc169031968" w:history="1">
             <w:r>
               <w:rPr>
                 <w:rStyle w:val="Hyperlink"/>
@@ -1213,7 +1213,7 @@
                 <w:noProof/>
                 <w:webHidden/>
               </w:rPr>
-              <w:instrText xml:space="preserve"> PAGEREF _Toc168983603 \h </w:instrText>
+              <w:instrText xml:space="preserve"> PAGEREF _Toc169031968 \h </w:instrText>
             </w:r>
             <w:r>
               <w:rPr>
@@ -1258,7 +1258,7 @@
               <w14:ligatures w14:val="standardContextual"/>
             </w:rPr>
           </w:pPr>
-          <w:hyperlink w:anchor="_Toc168983604" w:history="1">
+          <w:hyperlink w:anchor="_Toc169031969" w:history="1">
             <w:r>
               <w:rPr>
                 <w:rStyle w:val="Hyperlink"/>
@@ -1285,7 +1285,7 @@
                 <w:noProof/>
                 <w:webHidden/>
               </w:rPr>
-              <w:instrText xml:space="preserve"> PAGEREF _Toc168983604 \h </w:instrText>
+              <w:instrText xml:space="preserve"> PAGEREF _Toc169031969 \h </w:instrText>
             </w:r>
             <w:r>
               <w:rPr>
@@ -1330,7 +1330,7 @@
               <w14:ligatures w14:val="standardContextual"/>
             </w:rPr>
           </w:pPr>
-          <w:hyperlink w:anchor="_Toc168983605" w:history="1">
+          <w:hyperlink w:anchor="_Toc169031970" w:history="1">
             <w:r>
               <w:rPr>
                 <w:rStyle w:val="Hyperlink"/>
@@ -1357,7 +1357,7 @@
                 <w:noProof/>
                 <w:webHidden/>
               </w:rPr>
-              <w:instrText xml:space="preserve"> PAGEREF _Toc168983605 \h </w:instrText>
+              <w:instrText xml:space="preserve"> PAGEREF _Toc169031970 \h </w:instrText>
             </w:r>
             <w:r>
               <w:rPr>
@@ -1402,7 +1402,7 @@
               <w14:ligatures w14:val="standardContextual"/>
             </w:rPr>
           </w:pPr>
-          <w:hyperlink w:anchor="_Toc168983606" w:history="1">
+          <w:hyperlink w:anchor="_Toc169031971" w:history="1">
             <w:r>
               <w:rPr>
                 <w:rStyle w:val="Hyperlink"/>
@@ -1429,7 +1429,7 @@
                 <w:noProof/>
                 <w:webHidden/>
               </w:rPr>
-              <w:instrText xml:space="preserve"> PAGEREF _Toc168983606 \h </w:instrText>
+              <w:instrText xml:space="preserve"> PAGEREF _Toc169031971 \h </w:instrText>
             </w:r>
             <w:r>
               <w:rPr>
@@ -1474,7 +1474,7 @@
               <w14:ligatures w14:val="standardContextual"/>
             </w:rPr>
           </w:pPr>
-          <w:hyperlink w:anchor="_Toc168983607" w:history="1">
+          <w:hyperlink w:anchor="_Toc169031972" w:history="1">
             <w:r>
               <w:rPr>
                 <w:rStyle w:val="Hyperlink"/>
@@ -1501,7 +1501,7 @@
                 <w:noProof/>
                 <w:webHidden/>
               </w:rPr>
-              <w:instrText xml:space="preserve"> PAGEREF _Toc168983607 \h </w:instrText>
+              <w:instrText xml:space="preserve"> PAGEREF _Toc169031972 \h </w:instrText>
             </w:r>
             <w:r>
               <w:rPr>
@@ -1546,7 +1546,7 @@
               <w14:ligatures w14:val="standardContextual"/>
             </w:rPr>
           </w:pPr>
-          <w:hyperlink w:anchor="_Toc168983608" w:history="1">
+          <w:hyperlink w:anchor="_Toc169031973" w:history="1">
             <w:r>
               <w:rPr>
                 <w:rStyle w:val="Hyperlink"/>
@@ -1573,7 +1573,7 @@
                 <w:noProof/>
                 <w:webHidden/>
               </w:rPr>
-              <w:instrText xml:space="preserve"> PAGEREF _Toc168983608 \h </w:instrText>
+              <w:instrText xml:space="preserve"> PAGEREF _Toc169031973 \h </w:instrText>
             </w:r>
             <w:r>
               <w:rPr>
@@ -1618,7 +1618,7 @@
               <w14:ligatures w14:val="standardContextual"/>
             </w:rPr>
           </w:pPr>
-          <w:hyperlink w:anchor="_Toc168983609" w:history="1">
+          <w:hyperlink w:anchor="_Toc169031974" w:history="1">
             <w:r>
               <w:rPr>
                 <w:rStyle w:val="Hyperlink"/>
@@ -1645,7 +1645,7 @@
                 <w:noProof/>
                 <w:webHidden/>
               </w:rPr>
-              <w:instrText xml:space="preserve"> PAGEREF _Toc168983609 \h </w:instrText>
+              <w:instrText xml:space="preserve"> PAGEREF _Toc169031974 \h </w:instrText>
             </w:r>
             <w:r>
               <w:rPr>
@@ -1690,7 +1690,7 @@
               <w14:ligatures w14:val="standardContextual"/>
             </w:rPr>
           </w:pPr>
-          <w:hyperlink w:anchor="_Toc168983610" w:history="1">
+          <w:hyperlink w:anchor="_Toc169031975" w:history="1">
             <w:r>
               <w:rPr>
                 <w:rStyle w:val="Hyperlink"/>
@@ -1717,7 +1717,7 @@
                 <w:noProof/>
                 <w:webHidden/>
               </w:rPr>
-              <w:instrText xml:space="preserve"> PAGEREF _Toc168983610 \h </w:instrText>
+              <w:instrText xml:space="preserve"> PAGEREF _Toc169031975 \h </w:instrText>
             </w:r>
             <w:r>
               <w:rPr>
@@ -1762,7 +1762,7 @@
               <w14:ligatures w14:val="standardContextual"/>
             </w:rPr>
           </w:pPr>
-          <w:hyperlink w:anchor="_Toc168983611" w:history="1">
+          <w:hyperlink w:anchor="_Toc169031976" w:history="1">
             <w:r>
               <w:rPr>
                 <w:rStyle w:val="Hyperlink"/>
@@ -1789,7 +1789,7 @@
                 <w:noProof/>
                 <w:webHidden/>
               </w:rPr>
-              <w:instrText xml:space="preserve"> PAGEREF _Toc168983611 \h </w:instrText>
+              <w:instrText xml:space="preserve"> PAGEREF _Toc169031976 \h </w:instrText>
             </w:r>
             <w:r>
               <w:rPr>
@@ -1834,7 +1834,7 @@
               <w14:ligatures w14:val="standardContextual"/>
             </w:rPr>
           </w:pPr>
-          <w:hyperlink w:anchor="_Toc168983612" w:history="1">
+          <w:hyperlink w:anchor="_Toc169031977" w:history="1">
             <w:r>
               <w:rPr>
                 <w:rStyle w:val="Hyperlink"/>
@@ -1861,7 +1861,7 @@
                 <w:noProof/>
                 <w:webHidden/>
               </w:rPr>
-              <w:instrText xml:space="preserve"> PAGEREF _Toc168983612 \h </w:instrText>
+              <w:instrText xml:space="preserve"> PAGEREF _Toc169031977 \h </w:instrText>
             </w:r>
             <w:r>
               <w:rPr>
@@ -1906,7 +1906,7 @@
               <w14:ligatures w14:val="standardContextual"/>
             </w:rPr>
           </w:pPr>
-          <w:hyperlink w:anchor="_Toc168983613" w:history="1">
+          <w:hyperlink w:anchor="_Toc169031978" w:history="1">
             <w:r>
               <w:rPr>
                 <w:rStyle w:val="Hyperlink"/>
@@ -1933,7 +1933,7 @@
                 <w:noProof/>
                 <w:webHidden/>
               </w:rPr>
-              <w:instrText xml:space="preserve"> PAGEREF _Toc168983613 \h </w:instrText>
+              <w:instrText xml:space="preserve"> PAGEREF _Toc169031978 \h </w:instrText>
             </w:r>
             <w:r>
               <w:rPr>
@@ -1978,7 +1978,7 @@
               <w14:ligatures w14:val="standardContextual"/>
             </w:rPr>
           </w:pPr>
-          <w:hyperlink w:anchor="_Toc168983614" w:history="1">
+          <w:hyperlink w:anchor="_Toc169031979" w:history="1">
             <w:r>
               <w:rPr>
                 <w:rStyle w:val="Hyperlink"/>
@@ -2005,7 +2005,7 @@
                 <w:noProof/>
                 <w:webHidden/>
               </w:rPr>
-              <w:instrText xml:space="preserve"> PAGEREF _Toc168983614 \h </w:instrText>
+              <w:instrText xml:space="preserve"> PAGEREF _Toc169031979 \h </w:instrText>
             </w:r>
             <w:r>
               <w:rPr>
@@ -2050,7 +2050,7 @@
               <w14:ligatures w14:val="standardContextual"/>
             </w:rPr>
           </w:pPr>
-          <w:hyperlink w:anchor="_Toc168983615" w:history="1">
+          <w:hyperlink w:anchor="_Toc169031980" w:history="1">
             <w:r>
               <w:rPr>
                 <w:rStyle w:val="Hyperlink"/>
@@ -2077,7 +2077,7 @@
                 <w:noProof/>
                 <w:webHidden/>
               </w:rPr>
-              <w:instrText xml:space="preserve"> PAGEREF _Toc168983615 \h </w:instrText>
+              <w:instrText xml:space="preserve"> PAGEREF _Toc169031980 \h </w:instrText>
             </w:r>
             <w:r>
               <w:rPr>
@@ -2122,7 +2122,7 @@
               <w14:ligatures w14:val="standardContextual"/>
             </w:rPr>
           </w:pPr>
-          <w:hyperlink w:anchor="_Toc168983616" w:history="1">
+          <w:hyperlink w:anchor="_Toc169031981" w:history="1">
             <w:r>
               <w:rPr>
                 <w:rStyle w:val="Hyperlink"/>
@@ -2149,7 +2149,7 @@
                 <w:noProof/>
                 <w:webHidden/>
               </w:rPr>
-              <w:instrText xml:space="preserve"> PAGEREF _Toc168983616 \h </w:instrText>
+              <w:instrText xml:space="preserve"> PAGEREF _Toc169031981 \h </w:instrText>
             </w:r>
             <w:r>
               <w:rPr>
@@ -2194,7 +2194,7 @@
               <w14:ligatures w14:val="standardContextual"/>
             </w:rPr>
           </w:pPr>
-          <w:hyperlink w:anchor="_Toc168983617" w:history="1">
+          <w:hyperlink w:anchor="_Toc169031982" w:history="1">
             <w:r>
               <w:rPr>
                 <w:rStyle w:val="Hyperlink"/>
@@ -2221,7 +2221,7 @@
                 <w:noProof/>
                 <w:webHidden/>
               </w:rPr>
-              <w:instrText xml:space="preserve"> PAGEREF _Toc168983617 \h </w:instrText>
+              <w:instrText xml:space="preserve"> PAGEREF _Toc169031982 \h </w:instrText>
             </w:r>
             <w:r>
               <w:rPr>
@@ -2266,7 +2266,7 @@
               <w14:ligatures w14:val="standardContextual"/>
             </w:rPr>
           </w:pPr>
-          <w:hyperlink w:anchor="_Toc168983618" w:history="1">
+          <w:hyperlink w:anchor="_Toc169031983" w:history="1">
             <w:r>
               <w:rPr>
                 <w:rStyle w:val="Hyperlink"/>
@@ -2293,7 +2293,7 @@
                 <w:noProof/>
                 <w:webHidden/>
               </w:rPr>
-              <w:instrText xml:space="preserve"> PAGEREF _Toc168983618 \h </w:instrText>
+              <w:instrText xml:space="preserve"> PAGEREF _Toc169031983 \h </w:instrText>
             </w:r>
             <w:r>
               <w:rPr>
@@ -2338,7 +2338,7 @@
               <w14:ligatures w14:val="standardContextual"/>
             </w:rPr>
           </w:pPr>
-          <w:hyperlink w:anchor="_Toc168983619" w:history="1">
+          <w:hyperlink w:anchor="_Toc169031984" w:history="1">
             <w:r>
               <w:rPr>
                 <w:rStyle w:val="Hyperlink"/>
@@ -2365,7 +2365,7 @@
                 <w:noProof/>
                 <w:webHidden/>
               </w:rPr>
-              <w:instrText xml:space="preserve"> PAGEREF _Toc168983619 \h </w:instrText>
+              <w:instrText xml:space="preserve"> PAGEREF _Toc169031984 \h </w:instrText>
             </w:r>
             <w:r>
               <w:rPr>
@@ -2410,7 +2410,7 @@
               <w14:ligatures w14:val="standardContextual"/>
             </w:rPr>
           </w:pPr>
-          <w:hyperlink w:anchor="_Toc168983620" w:history="1">
+          <w:hyperlink w:anchor="_Toc169031985" w:history="1">
             <w:r>
               <w:rPr>
                 <w:rStyle w:val="Hyperlink"/>
@@ -2437,7 +2437,7 @@
                 <w:noProof/>
                 <w:webHidden/>
               </w:rPr>
-              <w:instrText xml:space="preserve"> PAGEREF _Toc168983620 \h </w:instrText>
+              <w:instrText xml:space="preserve"> PAGEREF _Toc169031985 \h </w:instrText>
             </w:r>
             <w:r>
               <w:rPr>
@@ -2482,7 +2482,7 @@
               <w14:ligatures w14:val="standardContextual"/>
             </w:rPr>
           </w:pPr>
-          <w:hyperlink w:anchor="_Toc168983621" w:history="1">
+          <w:hyperlink w:anchor="_Toc169031986" w:history="1">
             <w:r>
               <w:rPr>
                 <w:rStyle w:val="Hyperlink"/>
@@ -2509,7 +2509,7 @@
                 <w:noProof/>
                 <w:webHidden/>
               </w:rPr>
-              <w:instrText xml:space="preserve"> PAGEREF _Toc168983621 \h </w:instrText>
+              <w:instrText xml:space="preserve"> PAGEREF _Toc169031986 \h </w:instrText>
             </w:r>
             <w:r>
               <w:rPr>
@@ -2554,7 +2554,7 @@
               <w14:ligatures w14:val="standardContextual"/>
             </w:rPr>
           </w:pPr>
-          <w:hyperlink w:anchor="_Toc168983622" w:history="1">
+          <w:hyperlink w:anchor="_Toc169031987" w:history="1">
             <w:r>
               <w:rPr>
                 <w:rStyle w:val="Hyperlink"/>
@@ -2581,7 +2581,7 @@
                 <w:noProof/>
                 <w:webHidden/>
               </w:rPr>
-              <w:instrText xml:space="preserve"> PAGEREF _Toc168983622 \h </w:instrText>
+              <w:instrText xml:space="preserve"> PAGEREF _Toc169031987 \h </w:instrText>
             </w:r>
             <w:r>
               <w:rPr>
@@ -2626,7 +2626,7 @@
               <w14:ligatures w14:val="standardContextual"/>
             </w:rPr>
           </w:pPr>
-          <w:hyperlink w:anchor="_Toc168983623" w:history="1">
+          <w:hyperlink w:anchor="_Toc169031988" w:history="1">
             <w:r>
               <w:rPr>
                 <w:rStyle w:val="Hyperlink"/>
@@ -2653,7 +2653,7 @@
                 <w:noProof/>
                 <w:webHidden/>
               </w:rPr>
-              <w:instrText xml:space="preserve"> PAGEREF _Toc168983623 \h </w:instrText>
+              <w:instrText xml:space="preserve"> PAGEREF _Toc169031988 \h </w:instrText>
             </w:r>
             <w:r>
               <w:rPr>
@@ -2698,7 +2698,7 @@
               <w14:ligatures w14:val="standardContextual"/>
             </w:rPr>
           </w:pPr>
-          <w:hyperlink w:anchor="_Toc168983624" w:history="1">
+          <w:hyperlink w:anchor="_Toc169031989" w:history="1">
             <w:r>
               <w:rPr>
                 <w:rStyle w:val="Hyperlink"/>
@@ -2725,7 +2725,7 @@
                 <w:noProof/>
                 <w:webHidden/>
               </w:rPr>
-              <w:instrText xml:space="preserve"> PAGEREF _Toc168983624 \h </w:instrText>
+              <w:instrText xml:space="preserve"> PAGEREF _Toc169031989 \h </w:instrText>
             </w:r>
             <w:r>
               <w:rPr>
@@ -2770,7 +2770,7 @@
               <w14:ligatures w14:val="standardContextual"/>
             </w:rPr>
           </w:pPr>
-          <w:hyperlink w:anchor="_Toc168983625" w:history="1">
+          <w:hyperlink w:anchor="_Toc169031990" w:history="1">
             <w:r>
               <w:rPr>
                 <w:rStyle w:val="Hyperlink"/>
@@ -2797,7 +2797,7 @@
                 <w:noProof/>
                 <w:webHidden/>
               </w:rPr>
-              <w:instrText xml:space="preserve"> PAGEREF _Toc168983625 \h </w:instrText>
+              <w:instrText xml:space="preserve"> PAGEREF _Toc169031990 \h </w:instrText>
             </w:r>
             <w:r>
               <w:rPr>
@@ -2842,7 +2842,7 @@
               <w14:ligatures w14:val="standardContextual"/>
             </w:rPr>
           </w:pPr>
-          <w:hyperlink w:anchor="_Toc168983626" w:history="1">
+          <w:hyperlink w:anchor="_Toc169031991" w:history="1">
             <w:r>
               <w:rPr>
                 <w:rStyle w:val="Hyperlink"/>
@@ -2869,7 +2869,7 @@
                 <w:noProof/>
                 <w:webHidden/>
               </w:rPr>
-              <w:instrText xml:space="preserve"> PAGEREF _Toc168983626 \h </w:instrText>
+              <w:instrText xml:space="preserve"> PAGEREF _Toc169031991 \h </w:instrText>
             </w:r>
             <w:r>
               <w:rPr>
@@ -2914,7 +2914,7 @@
               <w14:ligatures w14:val="standardContextual"/>
             </w:rPr>
           </w:pPr>
-          <w:hyperlink w:anchor="_Toc168983627" w:history="1">
+          <w:hyperlink w:anchor="_Toc169031992" w:history="1">
             <w:r>
               <w:rPr>
                 <w:rStyle w:val="Hyperlink"/>
@@ -2941,7 +2941,7 @@
                 <w:noProof/>
                 <w:webHidden/>
               </w:rPr>
-              <w:instrText xml:space="preserve"> PAGEREF _Toc168983627 \h </w:instrText>
+              <w:instrText xml:space="preserve"> PAGEREF _Toc169031992 \h </w:instrText>
             </w:r>
             <w:r>
               <w:rPr>
@@ -2986,7 +2986,7 @@
               <w14:ligatures w14:val="standardContextual"/>
             </w:rPr>
           </w:pPr>
-          <w:hyperlink w:anchor="_Toc168983628" w:history="1">
+          <w:hyperlink w:anchor="_Toc169031993" w:history="1">
             <w:r>
               <w:rPr>
                 <w:rStyle w:val="Hyperlink"/>
@@ -3013,7 +3013,7 @@
                 <w:noProof/>
                 <w:webHidden/>
               </w:rPr>
-              <w:instrText xml:space="preserve"> PAGEREF _Toc168983628 \h </w:instrText>
+              <w:instrText xml:space="preserve"> PAGEREF _Toc169031993 \h </w:instrText>
             </w:r>
             <w:r>
               <w:rPr>
@@ -3058,7 +3058,7 @@
               <w14:ligatures w14:val="standardContextual"/>
             </w:rPr>
           </w:pPr>
-          <w:hyperlink w:anchor="_Toc168983629" w:history="1">
+          <w:hyperlink w:anchor="_Toc169031994" w:history="1">
             <w:r>
               <w:rPr>
                 <w:rStyle w:val="Hyperlink"/>
@@ -3085,7 +3085,7 @@
                 <w:noProof/>
                 <w:webHidden/>
               </w:rPr>
-              <w:instrText xml:space="preserve"> PAGEREF _Toc168983629 \h </w:instrText>
+              <w:instrText xml:space="preserve"> PAGEREF _Toc169031994 \h </w:instrText>
             </w:r>
             <w:r>
               <w:rPr>
@@ -3130,7 +3130,7 @@
               <w14:ligatures w14:val="standardContextual"/>
             </w:rPr>
           </w:pPr>
-          <w:hyperlink w:anchor="_Toc168983630" w:history="1">
+          <w:hyperlink w:anchor="_Toc169031995" w:history="1">
             <w:r>
               <w:rPr>
                 <w:rStyle w:val="Hyperlink"/>
@@ -3157,7 +3157,7 @@
                 <w:noProof/>
                 <w:webHidden/>
               </w:rPr>
-              <w:instrText xml:space="preserve"> PAGEREF _Toc168983630 \h </w:instrText>
+              <w:instrText xml:space="preserve"> PAGEREF _Toc169031995 \h </w:instrText>
             </w:r>
             <w:r>
               <w:rPr>
@@ -3202,7 +3202,7 @@
               <w14:ligatures w14:val="standardContextual"/>
             </w:rPr>
           </w:pPr>
-          <w:hyperlink w:anchor="_Toc168983631" w:history="1">
+          <w:hyperlink w:anchor="_Toc169031996" w:history="1">
             <w:r>
               <w:rPr>
                 <w:rStyle w:val="Hyperlink"/>
@@ -3229,7 +3229,7 @@
                 <w:noProof/>
                 <w:webHidden/>
               </w:rPr>
-              <w:instrText xml:space="preserve"> PAGEREF _Toc168983631 \h </w:instrText>
+              <w:instrText xml:space="preserve"> PAGEREF _Toc169031996 \h </w:instrText>
             </w:r>
             <w:r>
               <w:rPr>
@@ -3274,7 +3274,7 @@
               <w14:ligatures w14:val="standardContextual"/>
             </w:rPr>
           </w:pPr>
-          <w:hyperlink w:anchor="_Toc168983632" w:history="1">
+          <w:hyperlink w:anchor="_Toc169031997" w:history="1">
             <w:r>
               <w:rPr>
                 <w:rStyle w:val="Hyperlink"/>
@@ -3301,7 +3301,7 @@
                 <w:noProof/>
                 <w:webHidden/>
               </w:rPr>
-              <w:instrText xml:space="preserve"> PAGEREF _Toc168983632 \h </w:instrText>
+              <w:instrText xml:space="preserve"> PAGEREF _Toc169031997 \h </w:instrText>
             </w:r>
             <w:r>
               <w:rPr>
@@ -3346,7 +3346,7 @@
               <w14:ligatures w14:val="standardContextual"/>
             </w:rPr>
           </w:pPr>
-          <w:hyperlink w:anchor="_Toc168983633" w:history="1">
+          <w:hyperlink w:anchor="_Toc169031998" w:history="1">
             <w:r>
               <w:rPr>
                 <w:rStyle w:val="Hyperlink"/>
@@ -3373,7 +3373,7 @@
                 <w:noProof/>
                 <w:webHidden/>
               </w:rPr>
-              <w:instrText xml:space="preserve"> PAGEREF _Toc168983633 \h </w:instrText>
+              <w:instrText xml:space="preserve"> PAGEREF _Toc169031998 \h </w:instrText>
             </w:r>
             <w:r>
               <w:rPr>
@@ -3418,7 +3418,7 @@
               <w14:ligatures w14:val="standardContextual"/>
             </w:rPr>
           </w:pPr>
-          <w:hyperlink w:anchor="_Toc168983634" w:history="1">
+          <w:hyperlink w:anchor="_Toc169031999" w:history="1">
             <w:r>
               <w:rPr>
                 <w:rStyle w:val="Hyperlink"/>
@@ -3445,7 +3445,7 @@
                 <w:noProof/>
                 <w:webHidden/>
               </w:rPr>
-              <w:instrText xml:space="preserve"> PAGEREF _Toc168983634 \h </w:instrText>
+              <w:instrText xml:space="preserve"> PAGEREF _Toc169031999 \h </w:instrText>
             </w:r>
             <w:r>
               <w:rPr>
@@ -3490,7 +3490,7 @@
               <w14:ligatures w14:val="standardContextual"/>
             </w:rPr>
           </w:pPr>
-          <w:hyperlink w:anchor="_Toc168983635" w:history="1">
+          <w:hyperlink w:anchor="_Toc169032000" w:history="1">
             <w:r>
               <w:rPr>
                 <w:rStyle w:val="Hyperlink"/>
@@ -3517,7 +3517,7 @@
                 <w:noProof/>
                 <w:webHidden/>
               </w:rPr>
-              <w:instrText xml:space="preserve"> PAGEREF _Toc168983635 \h </w:instrText>
+              <w:instrText xml:space="preserve"> PAGEREF _Toc169032000 \h </w:instrText>
             </w:r>
             <w:r>
               <w:rPr>
@@ -3562,7 +3562,7 @@
               <w14:ligatures w14:val="standardContextual"/>
             </w:rPr>
           </w:pPr>
-          <w:hyperlink w:anchor="_Toc168983636" w:history="1">
+          <w:hyperlink w:anchor="_Toc169032001" w:history="1">
             <w:r>
               <w:rPr>
                 <w:rStyle w:val="Hyperlink"/>
@@ -3589,7 +3589,7 @@
                 <w:noProof/>
                 <w:webHidden/>
               </w:rPr>
-              <w:instrText xml:space="preserve"> PAGEREF _Toc168983636 \h </w:instrText>
+              <w:instrText xml:space="preserve"> PAGEREF _Toc169032001 \h </w:instrText>
             </w:r>
             <w:r>
               <w:rPr>
@@ -3609,7 +3609,7 @@
                 <w:noProof/>
                 <w:webHidden/>
               </w:rPr>
-              <w:t>24</w:t>
+              <w:t>25</w:t>
             </w:r>
             <w:r>
               <w:rPr>
@@ -3634,7 +3634,7 @@
               <w14:ligatures w14:val="standardContextual"/>
             </w:rPr>
           </w:pPr>
-          <w:hyperlink w:anchor="_Toc168983637" w:history="1">
+          <w:hyperlink w:anchor="_Toc169032002" w:history="1">
             <w:r>
               <w:rPr>
                 <w:rStyle w:val="Hyperlink"/>
@@ -3661,7 +3661,7 @@
                 <w:noProof/>
                 <w:webHidden/>
               </w:rPr>
-              <w:instrText xml:space="preserve"> PAGEREF _Toc168983637 \h </w:instrText>
+              <w:instrText xml:space="preserve"> PAGEREF _Toc169032002 \h </w:instrText>
             </w:r>
             <w:r>
               <w:rPr>
@@ -3706,7 +3706,7 @@
               <w14:ligatures w14:val="standardContextual"/>
             </w:rPr>
           </w:pPr>
-          <w:hyperlink w:anchor="_Toc168983638" w:history="1">
+          <w:hyperlink w:anchor="_Toc169032003" w:history="1">
             <w:r>
               <w:rPr>
                 <w:rStyle w:val="Hyperlink"/>
@@ -3733,7 +3733,7 @@
                 <w:noProof/>
                 <w:webHidden/>
               </w:rPr>
-              <w:instrText xml:space="preserve"> PAGEREF _Toc168983638 \h </w:instrText>
+              <w:instrText xml:space="preserve"> PAGEREF _Toc169032003 \h </w:instrText>
             </w:r>
             <w:r>
               <w:rPr>
@@ -3778,7 +3778,7 @@
               <w14:ligatures w14:val="standardContextual"/>
             </w:rPr>
           </w:pPr>
-          <w:hyperlink w:anchor="_Toc168983639" w:history="1">
+          <w:hyperlink w:anchor="_Toc169032004" w:history="1">
             <w:r>
               <w:rPr>
                 <w:rStyle w:val="Hyperlink"/>
@@ -3805,7 +3805,7 @@
                 <w:noProof/>
                 <w:webHidden/>
               </w:rPr>
-              <w:instrText xml:space="preserve"> PAGEREF _Toc168983639 \h </w:instrText>
+              <w:instrText xml:space="preserve"> PAGEREF _Toc169032004 \h </w:instrText>
             </w:r>
             <w:r>
               <w:rPr>
@@ -3850,7 +3850,7 @@
               <w14:ligatures w14:val="standardContextual"/>
             </w:rPr>
           </w:pPr>
-          <w:hyperlink w:anchor="_Toc168983640" w:history="1">
+          <w:hyperlink w:anchor="_Toc169032005" w:history="1">
             <w:r>
               <w:rPr>
                 <w:rStyle w:val="Hyperlink"/>
@@ -3877,7 +3877,7 @@
                 <w:noProof/>
                 <w:webHidden/>
               </w:rPr>
-              <w:instrText xml:space="preserve"> PAGEREF _Toc168983640 \h </w:instrText>
+              <w:instrText xml:space="preserve"> PAGEREF _Toc169032005 \h </w:instrText>
             </w:r>
             <w:r>
               <w:rPr>
@@ -4150,7 +4150,7 @@
       <w:pPr>
         <w:pStyle w:val="Heading1"/>
       </w:pPr>
-      <w:bookmarkStart w:id="0" w:name="_Toc168983599"/>
+      <w:bookmarkStart w:id="0" w:name="_Toc169031964"/>
       <w:r>
         <w:t>Capitolul 1</w:t>
       </w:r>
@@ -4161,7 +4161,7 @@
       <w:pPr>
         <w:pStyle w:val="Heading2"/>
       </w:pPr>
-      <w:bookmarkStart w:id="1" w:name="_Toc168983600"/>
+      <w:bookmarkStart w:id="1" w:name="_Toc169031965"/>
       <w:r>
         <w:t>Introducere</w:t>
       </w:r>
@@ -4175,7 +4175,7 @@
           <w:numId w:val="17"/>
         </w:numPr>
       </w:pPr>
-      <w:bookmarkStart w:id="2" w:name="_Toc168983601"/>
+      <w:bookmarkStart w:id="2" w:name="_Toc169031966"/>
       <w:r>
         <w:t>Prezentarea lucrării</w:t>
       </w:r>
@@ -4420,7 +4420,7 @@
           <w:numId w:val="17"/>
         </w:numPr>
       </w:pPr>
-      <w:bookmarkStart w:id="3" w:name="_Toc168983602"/>
+      <w:bookmarkStart w:id="3" w:name="_Toc169031967"/>
       <w:r>
         <w:t>Motivația alegerii temei</w:t>
       </w:r>
@@ -4736,7 +4736,7 @@
           <w:numId w:val="17"/>
         </w:numPr>
       </w:pPr>
-      <w:bookmarkStart w:id="4" w:name="_Toc168983603"/>
+      <w:bookmarkStart w:id="4" w:name="_Toc169031968"/>
       <w:r>
         <w:t>Aplica</w:t>
       </w:r>
@@ -4918,7 +4918,7 @@
           <w:shd w:val="clear" w:color="auto" w:fill="FFFFFF"/>
         </w:rPr>
       </w:pPr>
-      <w:bookmarkStart w:id="5" w:name="_Toc168983604"/>
+      <w:bookmarkStart w:id="5" w:name="_Toc169031969"/>
       <w:r>
         <w:t xml:space="preserve">1.4 </w:t>
       </w:r>
@@ -5000,7 +5000,7 @@
       <w:pPr>
         <w:pStyle w:val="Heading1"/>
       </w:pPr>
-      <w:bookmarkStart w:id="6" w:name="_Toc168983605"/>
+      <w:bookmarkStart w:id="6" w:name="_Toc169031970"/>
       <w:r>
         <w:lastRenderedPageBreak/>
         <w:t>Capitolul 2</w:t>
@@ -5012,7 +5012,7 @@
       <w:pPr>
         <w:pStyle w:val="Heading2"/>
       </w:pPr>
-      <w:bookmarkStart w:id="7" w:name="_Toc168983606"/>
+      <w:bookmarkStart w:id="7" w:name="_Toc169031971"/>
       <w:r>
         <w:t>Implementarea proiectului</w:t>
       </w:r>
@@ -5022,7 +5022,7 @@
       <w:pPr>
         <w:pStyle w:val="Heading3"/>
       </w:pPr>
-      <w:bookmarkStart w:id="8" w:name="_Toc168983607"/>
+      <w:bookmarkStart w:id="8" w:name="_Toc169031972"/>
       <w:r>
         <w:t xml:space="preserve">2.1. </w:t>
       </w:r>
@@ -5035,7 +5035,7 @@
       <w:pPr>
         <w:pStyle w:val="Heading4"/>
       </w:pPr>
-      <w:bookmarkStart w:id="9" w:name="_Toc168983608"/>
+      <w:bookmarkStart w:id="9" w:name="_Toc169031973"/>
       <w:r>
         <w:t>2.1.1.  Visual Studio</w:t>
       </w:r>
@@ -5103,7 +5103,7 @@
       <w:pPr>
         <w:pStyle w:val="Heading4"/>
       </w:pPr>
-      <w:bookmarkStart w:id="10" w:name="_Toc168983609"/>
+      <w:bookmarkStart w:id="10" w:name="_Toc169031974"/>
       <w:r>
         <w:t>2.1.</w:t>
       </w:r>
@@ -5174,7 +5174,7 @@
       <w:pPr>
         <w:pStyle w:val="Heading4"/>
       </w:pPr>
-      <w:bookmarkStart w:id="11" w:name="_Toc168983610"/>
+      <w:bookmarkStart w:id="11" w:name="_Toc169031975"/>
       <w:r>
         <w:lastRenderedPageBreak/>
         <w:t>2.1.3.  Sql Server Management Studio</w:t>
@@ -5254,7 +5254,7 @@
       <w:pPr>
         <w:pStyle w:val="Heading3"/>
       </w:pPr>
-      <w:bookmarkStart w:id="12" w:name="_Toc168983611"/>
+      <w:bookmarkStart w:id="12" w:name="_Toc169031976"/>
       <w:r>
         <w:t xml:space="preserve">2.2. </w:t>
       </w:r>
@@ -5270,7 +5270,7 @@
       <w:pPr>
         <w:pStyle w:val="Heading4"/>
       </w:pPr>
-      <w:bookmarkStart w:id="13" w:name="_Toc168983612"/>
+      <w:bookmarkStart w:id="13" w:name="_Toc169031977"/>
       <w:r>
         <w:t>2.2.1.  .NET Framework</w:t>
       </w:r>
@@ -5441,7 +5441,7 @@
       <w:pPr>
         <w:pStyle w:val="Heading4"/>
       </w:pPr>
-      <w:bookmarkStart w:id="14" w:name="_Toc168983613"/>
+      <w:bookmarkStart w:id="14" w:name="_Toc169031978"/>
       <w:r>
         <w:t>2.2.2.  Swagger</w:t>
       </w:r>
@@ -5605,7 +5605,7 @@
       <w:pPr>
         <w:pStyle w:val="Heading4"/>
       </w:pPr>
-      <w:bookmarkStart w:id="15" w:name="_Toc168983614"/>
+      <w:bookmarkStart w:id="15" w:name="_Toc169031979"/>
       <w:r>
         <w:lastRenderedPageBreak/>
         <w:t>2.2.3.  Entity Framework</w:t>
@@ -5774,7 +5774,7 @@
       <w:pPr>
         <w:pStyle w:val="Heading3"/>
       </w:pPr>
-      <w:bookmarkStart w:id="16" w:name="_Toc168983615"/>
+      <w:bookmarkStart w:id="16" w:name="_Toc169031980"/>
       <w:r>
         <w:lastRenderedPageBreak/>
         <w:t xml:space="preserve">2.3. </w:t>
@@ -5794,7 +5794,7 @@
       <w:pPr>
         <w:pStyle w:val="Heading4"/>
       </w:pPr>
-      <w:bookmarkStart w:id="17" w:name="_Toc168983616"/>
+      <w:bookmarkStart w:id="17" w:name="_Toc169031981"/>
       <w:r>
         <w:t>2.3.1.  Auto</w:t>
       </w:r>
@@ -5911,7 +5911,7 @@
       <w:pPr>
         <w:pStyle w:val="Heading4"/>
       </w:pPr>
-      <w:bookmarkStart w:id="18" w:name="_Toc168983617"/>
+      <w:bookmarkStart w:id="18" w:name="_Toc169031982"/>
       <w:r>
         <w:t>2.3.2.  QuestPDF</w:t>
       </w:r>
@@ -5931,7 +5931,6 @@
         <w:ind w:firstLine="720"/>
       </w:pPr>
       <w:r>
-        <w:lastRenderedPageBreak/>
         <w:t>QuestPDF se remarcă prin următoarele caracteristici principale:</w:t>
       </w:r>
     </w:p>
@@ -6003,7 +6002,7 @@
       <w:pPr>
         <w:pStyle w:val="Heading4"/>
       </w:pPr>
-      <w:bookmarkStart w:id="19" w:name="_Toc168983618"/>
+      <w:bookmarkStart w:id="19" w:name="_Toc169031983"/>
       <w:r>
         <w:t>2.3.2.  Libraria Jwt Bearer</w:t>
       </w:r>
@@ -6343,7 +6342,7 @@
       <w:pPr>
         <w:pStyle w:val="Heading4"/>
       </w:pPr>
-      <w:bookmarkStart w:id="20" w:name="_Toc168983619"/>
+      <w:bookmarkStart w:id="20" w:name="_Toc169031984"/>
       <w:r>
         <w:t>2.3.2.  Libraria Bcrypt.Net</w:t>
       </w:r>
@@ -6520,7 +6519,7 @@
       <w:pPr>
         <w:pStyle w:val="Heading3"/>
       </w:pPr>
-      <w:bookmarkStart w:id="21" w:name="_Toc168983620"/>
+      <w:bookmarkStart w:id="21" w:name="_Toc169031985"/>
       <w:r>
         <w:lastRenderedPageBreak/>
         <w:t>2.3. Unelte dezvoltare front-end</w:t>
@@ -6531,7 +6530,7 @@
       <w:pPr>
         <w:pStyle w:val="Heading4"/>
       </w:pPr>
-      <w:bookmarkStart w:id="22" w:name="_Toc168983621"/>
+      <w:bookmarkStart w:id="22" w:name="_Toc169031986"/>
       <w:r>
         <w:t>2.3.1.  Angular</w:t>
       </w:r>
@@ -6644,7 +6643,7 @@
       <w:pPr>
         <w:pStyle w:val="Heading4"/>
       </w:pPr>
-      <w:bookmarkStart w:id="23" w:name="_Toc168983622"/>
+      <w:bookmarkStart w:id="23" w:name="_Toc169031987"/>
       <w:r>
         <w:t>2.3.2.  Angular  CLI</w:t>
       </w:r>
@@ -6907,7 +6906,7 @@
       <w:pPr>
         <w:pStyle w:val="Heading3"/>
       </w:pPr>
-      <w:bookmarkStart w:id="24" w:name="_Toc168983623"/>
+      <w:bookmarkStart w:id="24" w:name="_Toc169031988"/>
       <w:r>
         <w:lastRenderedPageBreak/>
         <w:t>2.4. Pachete folosite Angular</w:t>
@@ -6918,7 +6917,7 @@
       <w:pPr>
         <w:pStyle w:val="Heading4"/>
       </w:pPr>
-      <w:bookmarkStart w:id="25" w:name="_Toc168983624"/>
+      <w:bookmarkStart w:id="25" w:name="_Toc169031989"/>
       <w:r>
         <w:t>2.4.1.  Angular  Material</w:t>
       </w:r>
@@ -6985,7 +6984,7 @@
       <w:pPr>
         <w:pStyle w:val="Heading4"/>
       </w:pPr>
-      <w:bookmarkStart w:id="26" w:name="_Toc168983625"/>
+      <w:bookmarkStart w:id="26" w:name="_Toc169031990"/>
       <w:r>
         <w:t xml:space="preserve">2.4.2.  </w:t>
       </w:r>
@@ -7073,7 +7072,7 @@
       <w:pPr>
         <w:pStyle w:val="Heading4"/>
       </w:pPr>
-      <w:bookmarkStart w:id="27" w:name="_Toc168983626"/>
+      <w:bookmarkStart w:id="27" w:name="_Toc169031991"/>
       <w:r>
         <w:t>2.4.3.  Chart.js si ng2charts</w:t>
       </w:r>
@@ -7116,7 +7115,7 @@
       <w:pPr>
         <w:pStyle w:val="Heading1"/>
       </w:pPr>
-      <w:bookmarkStart w:id="28" w:name="_Toc168983627"/>
+      <w:bookmarkStart w:id="28" w:name="_Toc169031992"/>
       <w:r>
         <w:lastRenderedPageBreak/>
         <w:t>Capitolul 3</w:t>
@@ -7128,7 +7127,7 @@
       <w:pPr>
         <w:pStyle w:val="Heading2"/>
       </w:pPr>
-      <w:bookmarkStart w:id="29" w:name="_Toc168983628"/>
+      <w:bookmarkStart w:id="29" w:name="_Toc169031993"/>
       <w:r>
         <w:t>Aspecte ale implementării</w:t>
       </w:r>
@@ -7138,7 +7137,7 @@
       <w:pPr>
         <w:pStyle w:val="Heading3"/>
       </w:pPr>
-      <w:bookmarkStart w:id="30" w:name="_Toc168983629"/>
+      <w:bookmarkStart w:id="30" w:name="_Toc169031994"/>
       <w:r>
         <w:t>3.1 Structura aplicatiei</w:t>
       </w:r>
@@ -7233,7 +7232,7 @@
       </w:pPr>
       <w:r>
         <w:drawing>
-          <wp:anchor distT="0" distB="0" distL="114300" distR="114300" simplePos="0" relativeHeight="251651072" behindDoc="0" locked="0" layoutInCell="1" allowOverlap="1" wp14:anchorId="1FA5AAC0" wp14:editId="2C805CD6">
+          <wp:anchor distT="0" distB="0" distL="114300" distR="114300" simplePos="0" relativeHeight="251645952" behindDoc="0" locked="0" layoutInCell="1" allowOverlap="1" wp14:anchorId="1FA5AAC0" wp14:editId="41389844">
             <wp:simplePos x="0" y="0"/>
             <wp:positionH relativeFrom="column">
               <wp:posOffset>-48895</wp:posOffset>
@@ -7339,7 +7338,7 @@
       <w:pPr>
         <w:pStyle w:val="Heading3"/>
       </w:pPr>
-      <w:bookmarkStart w:id="31" w:name="_Toc168983630"/>
+      <w:bookmarkStart w:id="31" w:name="_Toc169031995"/>
       <w:r>
         <w:lastRenderedPageBreak/>
         <w:t>3.2 Arhitectura server-side</w:t>
@@ -7389,13 +7388,13 @@
       </w:pPr>
       <w:r>
         <w:drawing>
-          <wp:anchor distT="0" distB="0" distL="114300" distR="114300" simplePos="0" relativeHeight="251671552" behindDoc="1" locked="0" layoutInCell="1" allowOverlap="1" wp14:anchorId="55C40268" wp14:editId="78485947">
+          <wp:anchor distT="0" distB="0" distL="114300" distR="114300" simplePos="0" relativeHeight="251657216" behindDoc="1" locked="0" layoutInCell="1" allowOverlap="1" wp14:anchorId="55C40268" wp14:editId="1FED6A92">
             <wp:simplePos x="0" y="0"/>
             <wp:positionH relativeFrom="column">
               <wp:posOffset>0</wp:posOffset>
             </wp:positionH>
             <wp:positionV relativeFrom="paragraph">
-              <wp:posOffset>0</wp:posOffset>
+              <wp:posOffset>60073</wp:posOffset>
             </wp:positionV>
             <wp:extent cx="5742305" cy="3233420"/>
             <wp:effectExtent l="0" t="0" r="0" b="0"/>
@@ -7639,7 +7638,7 @@
       <w:pPr>
         <w:pStyle w:val="Heading4"/>
       </w:pPr>
-      <w:bookmarkStart w:id="32" w:name="_Toc168983631"/>
+      <w:bookmarkStart w:id="32" w:name="_Toc169031996"/>
       <w:r>
         <w:t>3.2.1.  Stratul de prezentare</w:t>
       </w:r>
@@ -8485,7 +8484,7 @@
       <w:r>
         <w:lastRenderedPageBreak/>
         <w:drawing>
-          <wp:anchor distT="0" distB="0" distL="114300" distR="114300" simplePos="0" relativeHeight="251654144" behindDoc="1" locked="0" layoutInCell="1" allowOverlap="1" wp14:anchorId="113C9C39" wp14:editId="67DD367E">
+          <wp:anchor distT="0" distB="0" distL="114300" distR="114300" simplePos="0" relativeHeight="251650048" behindDoc="1" locked="0" layoutInCell="1" allowOverlap="1" wp14:anchorId="113C9C39" wp14:editId="4098CE8C">
             <wp:simplePos x="0" y="0"/>
             <wp:positionH relativeFrom="column">
               <wp:posOffset>-51257</wp:posOffset>
@@ -8618,7 +8617,7 @@
       <w:pPr>
         <w:pStyle w:val="Heading4"/>
       </w:pPr>
-      <w:bookmarkStart w:id="33" w:name="_Toc168983632"/>
+      <w:bookmarkStart w:id="33" w:name="_Toc169031997"/>
       <w:r>
         <w:t>3.2.</w:t>
       </w:r>
@@ -8719,7 +8718,94 @@
       <w:pPr>
         <w:pStyle w:val="Heading4"/>
       </w:pPr>
-      <w:bookmarkStart w:id="34" w:name="_Toc168983633"/>
+      <w:bookmarkStart w:id="34" w:name="_Toc169031998"/>
+      <w:r>
+        <w:t>3.2.3.  Stratul de aplicație</w:t>
+      </w:r>
+      <w:bookmarkEnd w:id="34"/>
+    </w:p>
+    <w:p/>
+    <w:p>
+      <w:pPr>
+        <w:ind w:firstLine="720"/>
+      </w:pPr>
+      <w:r>
+        <w:t>Stratul de aplicație este un component esențial în cadrul Arhitecturii Curate, având rolul de a coordona fluxul de date între entități</w:t>
+      </w:r>
+      <w:r>
+        <w:t xml:space="preserve">, </w:t>
+      </w:r>
+      <w:r>
+        <w:t xml:space="preserve">infrastructură și </w:t>
+      </w:r>
+      <w:r>
+        <w:t xml:space="preserve">prezentare, </w:t>
+      </w:r>
+      <w:r>
+        <w:t xml:space="preserve">de a implementa logica specifică cazurilor de utilizare. </w:t>
+      </w:r>
+      <w:r>
+        <w:t xml:space="preserve"> </w:t>
+      </w:r>
+    </w:p>
+    <w:p>
+      <w:pPr>
+        <w:ind w:firstLine="720"/>
+      </w:pPr>
+      <w:r>
+        <w:t>Aceasta se ocupă de implementarea regulilor de afaceri și de procesarea datelor necesare pentru a răspunde nevoilor specifice ale a</w:t>
+      </w:r>
+      <w:r>
+        <w:t>plicației.</w:t>
+      </w:r>
+    </w:p>
+    <w:p>
+      <w:pPr>
+        <w:ind w:firstLine="720"/>
+      </w:pPr>
+      <w:r>
+        <w:t>În proiectul prezentat, acesta conține definirea contractelor și implementarea serviciilor ce țin în mod direct de logica aplicației,</w:t>
+      </w:r>
+      <w:r>
+        <w:t xml:space="preserve"> prin apelarea metodelor și serviciilor externe din interiorul stratul de infrastructură.</w:t>
+      </w:r>
+    </w:p>
+    <w:p>
+      <w:pPr>
+        <w:ind w:firstLine="720"/>
+      </w:pPr>
+      <w:r>
+        <w:t>Pe lângă asta, mai sunt prezente și mapările aferente acestei logici, pentru utilizarea facilă, după sfârșitul sau la începutul interacționării cu baza de date.</w:t>
+      </w:r>
+    </w:p>
+    <w:p>
+      <w:pPr>
+        <w:ind w:firstLine="720"/>
+      </w:pPr>
+      <w:r>
+        <w:t xml:space="preserve">Pentru folosirea mapărilor este nevoie de asemenea și de stratul de </w:t>
+      </w:r>
+      <w:r>
+        <w:t>Domeniu</w:t>
+      </w:r>
+      <w:r>
+        <w:t xml:space="preserve"> la care stratul de aplicație are referință, dar și de obiectele de tip DTO.</w:t>
+      </w:r>
+    </w:p>
+    <w:p>
+      <w:pPr>
+        <w:ind w:firstLine="720"/>
+      </w:pPr>
+      <w:r>
+        <w:t>Din această considerent, acest strat conține ș definirea DTO-urilor, care mai apoi sunt folosite direct prin intermediul serviciilor.</w:t>
+      </w:r>
+    </w:p>
+    <w:p/>
+    <w:p>
+      <w:pPr>
+        <w:pStyle w:val="Heading4"/>
+      </w:pPr>
+      <w:bookmarkStart w:id="35" w:name="_Toc169031999"/>
       <w:r>
         <w:t>3.2.</w:t>
       </w:r>
@@ -8730,9 +8816,9 @@
         <w:t xml:space="preserve">.  Stratul de </w:t>
       </w:r>
       <w:r>
-        <w:t>aplicație</w:t>
-      </w:r>
-      <w:bookmarkEnd w:id="34"/>
+        <w:t>domeniu</w:t>
+      </w:r>
+      <w:bookmarkEnd w:id="35"/>
     </w:p>
     <w:p/>
     <w:p>
@@ -8740,25 +8826,22 @@
         <w:ind w:firstLine="720"/>
       </w:pPr>
       <w:r>
-        <w:t>Stratul de aplicație este un component esențial în cadrul Arhitecturii Curate, având rolul de a coordona fluxul de date între entități</w:t>
-      </w:r>
-      <w:r>
-        <w:t xml:space="preserve">, </w:t>
-      </w:r>
-      <w:r>
-        <w:t xml:space="preserve">infrastructură și </w:t>
-      </w:r>
-      <w:r>
-        <w:t xml:space="preserve">prezentare, </w:t>
-      </w:r>
-      <w:r>
-        <w:t>de a implementa logica specifică cazurilor de utilizare.</w:t>
-      </w:r>
-      <w:r>
-        <w:t xml:space="preserve"> </w:t>
-      </w:r>
-      <w:r>
-        <w:t xml:space="preserve"> </w:t>
+        <w:t xml:space="preserve">Stratul de </w:t>
+      </w:r>
+      <w:r>
+        <w:t>domeniu</w:t>
+      </w:r>
+      <w:r>
+        <w:t xml:space="preserve">, cunoscut și sub denumirea de </w:t>
+      </w:r>
+      <w:r>
+        <w:t>“Domain”</w:t>
+      </w:r>
+      <w:r>
+        <w:t xml:space="preserve">, este </w:t>
+      </w:r>
+      <w:r>
+        <w:t xml:space="preserve">nucleul sistemului și trebuie să fie cât mai independent posibil de alte straturi și de infrastructura tehnologică. </w:t>
       </w:r>
     </w:p>
     <w:p>
@@ -8766,121 +8849,7 @@
         <w:ind w:firstLine="720"/>
       </w:pPr>
       <w:r>
-        <w:t>Aceasta se ocupă de implementarea regulilor de afaceri și de procesarea datelor necesare pentru a răspunde nevoilor specifice ale a</w:t>
-      </w:r>
-      <w:r>
-        <w:t>plicației.</w:t>
-      </w:r>
-    </w:p>
-    <w:p>
-      <w:pPr>
-        <w:ind w:firstLine="720"/>
-      </w:pPr>
-      <w:r>
-        <w:t>În proiectul prezentat, acesta conține definirea contractelor și implementarea serviciilor ce țin în mod direct de logica aplicației,</w:t>
-      </w:r>
-      <w:r>
-        <w:t xml:space="preserve"> prin apelarea metodelor și serviciilor externe din interiorul stratul de infrastructură.</w:t>
-      </w:r>
-    </w:p>
-    <w:p>
-      <w:pPr>
-        <w:ind w:firstLine="720"/>
-      </w:pPr>
-      <w:r>
-        <w:t>Pe lângă asta, mai sunt prezente și mapările aferente acestei logici, pentru utilizarea facilă, după sfârșitul sau la începutul interacționării cu baza de date.</w:t>
-      </w:r>
-    </w:p>
-    <w:p>
-      <w:pPr>
-        <w:ind w:firstLine="720"/>
-      </w:pPr>
-      <w:r>
-        <w:t xml:space="preserve">Pentru folosirea mapărilor este nevoie de asemenea și de stratul de </w:t>
-      </w:r>
-      <w:r>
-        <w:t>Domeniu</w:t>
-      </w:r>
-      <w:r>
-        <w:t xml:space="preserve"> la care stratul de aplicație are referință, dar și de obiectele de tip DTO.</w:t>
-      </w:r>
-    </w:p>
-    <w:p>
-      <w:pPr>
-        <w:ind w:firstLine="720"/>
-      </w:pPr>
-      <w:r>
-        <w:t>Din această considerent, acest strat conține ș definirea DTO-urilor, care mai apoi sunt folosite direct prin intermediul serviciilor.</w:t>
-      </w:r>
-    </w:p>
-    <w:p/>
-    <w:p>
-      <w:pPr>
-        <w:pStyle w:val="Heading4"/>
-      </w:pPr>
-      <w:bookmarkStart w:id="35" w:name="_Toc168983634"/>
-      <w:r>
-        <w:t>3.2.</w:t>
-      </w:r>
-      <w:r>
-        <w:t>3</w:t>
-      </w:r>
-      <w:r>
-        <w:t xml:space="preserve">.  Stratul de </w:t>
-      </w:r>
-      <w:r>
-        <w:t>domeniu</w:t>
-      </w:r>
-      <w:bookmarkEnd w:id="35"/>
-    </w:p>
-    <w:p/>
-    <w:p>
-      <w:pPr>
-        <w:ind w:firstLine="720"/>
-      </w:pPr>
-      <w:r>
-        <w:t xml:space="preserve">Stratul de </w:t>
-      </w:r>
-      <w:r>
-        <w:t>domeniu</w:t>
-      </w:r>
-      <w:r>
-        <w:t xml:space="preserve">, cunoscut și sub denumirea de </w:t>
-      </w:r>
-      <w:r>
-        <w:rPr>
-          <w:lang w:val="en-US"/>
-        </w:rPr>
-        <w:t>“Domain”</w:t>
-      </w:r>
-      <w:r>
-        <w:t xml:space="preserve">, este </w:t>
-      </w:r>
-      <w:r>
-        <w:t xml:space="preserve">nucleul sistemului și trebuie să fie cât mai independent posibil de alte straturi și de </w:t>
-      </w:r>
-      <w:r>
-        <w:t>infrastructura tehnologică.</w:t>
-      </w:r>
-      <w:r>
-        <w:t xml:space="preserve"> </w:t>
-      </w:r>
-    </w:p>
-    <w:p>
-      <w:pPr>
-        <w:ind w:firstLine="720"/>
-      </w:pPr>
-      <w:r>
-        <w:t>În</w:t>
-      </w:r>
-      <w:r>
-        <w:t xml:space="preserve"> cazul proiectului de față, în </w:t>
-      </w:r>
-      <w:r>
-        <w:t>acest strat sunt definite entitățile, obiecte de tip enum, care sunt folosite la declararea unor câmpuri din intermediul modelelor</w:t>
-      </w:r>
-      <w:r>
-        <w:t xml:space="preserve">, contractul </w:t>
+        <w:t xml:space="preserve">În cazul proiectului de față, în acest strat sunt definite entitățile, obiecte de tip enum, care sunt folosite la declararea unor câmpuri din intermediul modelelor, contractul </w:t>
       </w:r>
       <w:r>
         <w:lastRenderedPageBreak/>
@@ -8897,18 +8866,19 @@
       <w:r>
         <w:t>, aici se află și excepțiile personalizare ale aplicației, care sunt aruncate pe parcursul rulării aplicației, în cazul unei erori.</w:t>
       </w:r>
-    </w:p>
-    <w:p>
-      <w:pPr>
-        <w:ind w:firstLine="720"/>
-      </w:pPr>
+      <w:r>
+        <w:t xml:space="preserve"> </w:t>
+      </w:r>
+      <w:r>
+        <w:t>[7]</w:t>
+      </w:r>
     </w:p>
     <w:p/>
     <w:p>
       <w:pPr>
         <w:pStyle w:val="Heading4"/>
       </w:pPr>
-      <w:bookmarkStart w:id="36" w:name="_Toc168983635"/>
+      <w:bookmarkStart w:id="36" w:name="_Toc169032000"/>
       <w:r>
         <w:t>3.</w:t>
       </w:r>
@@ -9636,6 +9606,15 @@
           <w:bCs/>
         </w:rPr>
       </w:pPr>
+    </w:p>
+    <w:p>
+      <w:pPr>
+        <w:jc w:val="center"/>
+        <w:rPr>
+          <w:b/>
+          <w:bCs/>
+        </w:rPr>
+      </w:pPr>
       <w:r>
         <w:rPr>
           <w:b/>
@@ -9664,43 +9643,6 @@
     </w:p>
     <w:p>
       <w:pPr>
-        <w:jc w:val="center"/>
-        <w:rPr>
-          <w:b/>
-          <w:bCs/>
-        </w:rPr>
-      </w:pPr>
-    </w:p>
-    <w:p>
-      <w:pPr>
-        <w:jc w:val="center"/>
-        <w:rPr>
-          <w:b/>
-          <w:bCs/>
-        </w:rPr>
-      </w:pPr>
-    </w:p>
-    <w:p>
-      <w:pPr>
-        <w:jc w:val="center"/>
-        <w:rPr>
-          <w:b/>
-          <w:bCs/>
-        </w:rPr>
-      </w:pPr>
-    </w:p>
-    <w:p>
-      <w:pPr>
-        <w:jc w:val="center"/>
-        <w:rPr>
-          <w:b/>
-          <w:bCs/>
-        </w:rPr>
-      </w:pPr>
-    </w:p>
-    <w:p>
-      <w:pPr>
-        <w:jc w:val="center"/>
         <w:rPr>
           <w:b/>
           <w:bCs/>
@@ -9711,8 +9653,9 @@
       <w:pPr>
         <w:pStyle w:val="Heading4"/>
       </w:pPr>
-      <w:bookmarkStart w:id="37" w:name="_Toc168983636"/>
-      <w:r>
+      <w:bookmarkStart w:id="37" w:name="_Toc169032001"/>
+      <w:r>
+        <w:lastRenderedPageBreak/>
         <w:t>3.</w:t>
       </w:r>
       <w:r>
@@ -9947,6 +9890,7 @@
           <w:b/>
           <w:bCs/>
         </w:rPr>
+        <w:lastRenderedPageBreak/>
         <w:t>Relația U</w:t>
       </w:r>
       <w:r>
@@ -10171,17 +10115,13 @@
     <w:p/>
     <w:p/>
     <w:p/>
-    <w:p/>
-    <w:p/>
-    <w:p/>
-    <w:p/>
-    <w:p/>
     <w:p>
       <w:pPr>
         <w:pStyle w:val="Heading3"/>
       </w:pPr>
-      <w:bookmarkStart w:id="38" w:name="_Toc168983637"/>
-      <w:r>
+      <w:bookmarkStart w:id="38" w:name="_Toc169032002"/>
+      <w:r>
+        <w:lastRenderedPageBreak/>
         <w:t>3.</w:t>
       </w:r>
       <w:r>
@@ -10265,7 +10205,7 @@
     <w:p>
       <w:r>
         <w:drawing>
-          <wp:anchor distT="0" distB="0" distL="114300" distR="114300" simplePos="0" relativeHeight="251663360" behindDoc="0" locked="0" layoutInCell="1" allowOverlap="1" wp14:anchorId="34F6BDC3" wp14:editId="39609161">
+          <wp:anchor distT="0" distB="0" distL="114300" distR="114300" simplePos="0" relativeHeight="251665408" behindDoc="0" locked="0" layoutInCell="1" allowOverlap="1" wp14:anchorId="34F6BDC3" wp14:editId="39609161">
             <wp:simplePos x="0" y="0"/>
             <wp:positionH relativeFrom="column">
               <wp:posOffset>1405255</wp:posOffset>
@@ -10383,8 +10323,9 @@
         </w:rPr>
       </w:pPr>
       <w:r>
+        <w:lastRenderedPageBreak/>
         <w:drawing>
-          <wp:anchor distT="0" distB="0" distL="114300" distR="114300" simplePos="0" relativeHeight="251659264" behindDoc="0" locked="0" layoutInCell="1" allowOverlap="1" wp14:anchorId="372B89CB" wp14:editId="7DDD8556">
+          <wp:anchor distT="0" distB="0" distL="114300" distR="114300" simplePos="0" relativeHeight="251661312" behindDoc="0" locked="0" layoutInCell="1" allowOverlap="1" wp14:anchorId="372B89CB" wp14:editId="7DDD8556">
             <wp:simplePos x="0" y="0"/>
             <wp:positionH relativeFrom="column">
               <wp:posOffset>1594761</wp:posOffset>
@@ -10577,7 +10518,7 @@
       <w:pPr>
         <w:pStyle w:val="Heading3"/>
       </w:pPr>
-      <w:bookmarkStart w:id="40" w:name="_Toc168983638"/>
+      <w:bookmarkStart w:id="40" w:name="_Toc169032003"/>
       <w:r>
         <w:t>3.5. Specificații funcționale</w:t>
       </w:r>
@@ -10609,9 +10550,8 @@
       <w:pPr>
         <w:pStyle w:val="Heading4"/>
       </w:pPr>
-      <w:bookmarkStart w:id="41" w:name="_Toc168983639"/>
-      <w:r>
-        <w:lastRenderedPageBreak/>
+      <w:bookmarkStart w:id="41" w:name="_Toc169032004"/>
+      <w:r>
         <w:t>3.5.1.  Actori</w:t>
       </w:r>
       <w:bookmarkEnd w:id="41"/>
@@ -10631,8 +10571,9 @@
     </w:p>
     <w:p>
       <w:r>
+        <w:lastRenderedPageBreak/>
         <w:drawing>
-          <wp:anchor distT="0" distB="0" distL="114300" distR="114300" simplePos="0" relativeHeight="251667456" behindDoc="0" locked="0" layoutInCell="1" allowOverlap="1" wp14:anchorId="3FAC96DB" wp14:editId="0F8EC9F7">
+          <wp:anchor distT="0" distB="0" distL="114300" distR="114300" simplePos="0" relativeHeight="251669504" behindDoc="0" locked="0" layoutInCell="1" allowOverlap="1" wp14:anchorId="3FAC96DB" wp14:editId="0F8EC9F7">
             <wp:simplePos x="0" y="0"/>
             <wp:positionH relativeFrom="column">
               <wp:posOffset>-652145</wp:posOffset>
@@ -10794,7 +10735,7 @@
       <w:pPr>
         <w:pStyle w:val="Heading4"/>
       </w:pPr>
-      <w:bookmarkStart w:id="42" w:name="_Toc168983640"/>
+      <w:bookmarkStart w:id="42" w:name="_Toc169032005"/>
       <w:r>
         <w:t>3.5.1.  Implementare back-end</w:t>
       </w:r>
@@ -10886,7 +10827,6 @@
         <w:ind w:firstLine="720"/>
       </w:pPr>
       <w:r>
-        <w:lastRenderedPageBreak/>
         <w:t>Entitățile aplicației se regăsesc în folderul “Models/Entity”</w:t>
       </w:r>
       <w:r>
@@ -11617,11 +11557,7 @@
         <w:ind w:firstLine="360"/>
       </w:pPr>
       <w:r>
-        <w:t xml:space="preserve">Proprietățile de tip virtual permit Entity Framework să utilizeze „lazy loading” pentru a încărca automat datele asociate când acestea sunt accesate pentru prima dată. De </w:t>
-      </w:r>
-      <w:r>
-        <w:lastRenderedPageBreak/>
-        <w:t>exemplu, BankAccount</w:t>
+        <w:t>Proprietățile de tip virtual permit Entity Framework să utilizeze „lazy loading” pentru a încărca automat datele asociate când acestea sunt accesate pentru prima dată. De exemplu, BankAccount</w:t>
       </w:r>
       <w:r>
         <w:t>s</w:t>
@@ -11659,6 +11595,7 @@
         </w:rPr>
       </w:pPr>
       <w:r>
+        <w:lastRenderedPageBreak/>
         <w:drawing>
           <wp:inline distT="0" distB="0" distL="0" distR="0" wp14:anchorId="10804FAB" wp14:editId="28747C3F">
             <wp:extent cx="5756910" cy="5325745"/>
@@ -11782,29 +11719,26 @@
         </w:rPr>
       </w:pPr>
       <w:r>
-        <w:t xml:space="preserve">Mai mult, implementarea claselor DTO sprijină scalabilitatea aplicației. Introducerea de noi proprietăți în entități poate fi gestionată fără a influența direct logica </w:t>
-      </w:r>
+        <w:t>Mai mult, implementarea claselor DTO sprijină scalabilitatea aplicației. Introducerea de noi proprietăți în entități poate fi gestionată fără a influența direct logica existentă, datorită acestui strat intermediar. Astfel, modificările structurale pot fi izolate de restul aplicației, menținând coerența și reducând riscul de erori.</w:t>
+      </w:r>
+      <w:r>
+        <w:rPr>
+          <w:b/>
+          <w:bCs/>
+        </w:rPr>
+        <w:tab/>
+      </w:r>
+      <w:r>
+        <w:rPr>
+          <w:b/>
+          <w:bCs/>
+        </w:rPr>
+        <w:tab/>
+      </w:r>
+    </w:p>
+    <w:p>
       <w:r>
         <w:lastRenderedPageBreak/>
-        <w:t>existentă, datorită acestui strat intermediar. Astfel, modificările structurale pot fi izolate de restul aplicației, menținând coerența și reducând riscul de erori.</w:t>
-      </w:r>
-      <w:r>
-        <w:rPr>
-          <w:b/>
-          <w:bCs/>
-        </w:rPr>
-        <w:tab/>
-      </w:r>
-      <w:r>
-        <w:rPr>
-          <w:b/>
-          <w:bCs/>
-        </w:rPr>
-        <w:tab/>
-      </w:r>
-    </w:p>
-    <w:p>
-      <w:r>
         <w:drawing>
           <wp:inline distT="0" distB="0" distL="0" distR="0" wp14:anchorId="786C5B12" wp14:editId="2C8BE735">
             <wp:extent cx="5756910" cy="3785235"/>
@@ -11938,31 +11872,31 @@
     </w:p>
     <w:p>
       <w:r>
+        <w:tab/>
+      </w:r>
+      <w:r>
+        <w:t>Injecția de dependențe</w:t>
+      </w:r>
+      <w:r>
+        <w:rPr>
+          <w:rStyle w:val="FootnoteReference"/>
+        </w:rPr>
+        <w:footnoteReference w:id="22"/>
+      </w:r>
+      <w:r>
+        <w:t xml:space="preserve"> este un model de proiectare utilizat în dezvoltarea software pentru gestionarea dependențelor între clase. Acesta conduce la un cod mai ușor de întreținut, testa</w:t>
+      </w:r>
+      <w:r>
+        <w:t>bil</w:t>
+      </w:r>
+      <w:r>
+        <w:t xml:space="preserve"> și modular.</w:t>
+      </w:r>
+    </w:p>
+    <w:p/>
+    <w:p>
+      <w:r>
         <w:lastRenderedPageBreak/>
-        <w:tab/>
-      </w:r>
-      <w:r>
-        <w:t>Injecția de dependențe</w:t>
-      </w:r>
-      <w:r>
-        <w:rPr>
-          <w:rStyle w:val="FootnoteReference"/>
-        </w:rPr>
-        <w:footnoteReference w:id="22"/>
-      </w:r>
-      <w:r>
-        <w:t xml:space="preserve"> este un model de proiectare utilizat în dezvoltarea software pentru gestionarea dependențelor între clase. Acesta conduce la un cod mai ușor de întreținut, testa</w:t>
-      </w:r>
-      <w:r>
-        <w:t>bil</w:t>
-      </w:r>
-      <w:r>
-        <w:t xml:space="preserve"> și modular.</w:t>
-      </w:r>
-    </w:p>
-    <w:p/>
-    <w:p>
-      <w:r>
         <w:t xml:space="preserve">Beneficiile Injecției de Dependințe: </w:t>
       </w:r>
     </w:p>
@@ -12103,11 +12037,7 @@
         <w:ind w:firstLine="720"/>
       </w:pPr>
       <w:r>
-        <w:t xml:space="preserve">Deși există mai multe tipuri de injecție de dependințe, precum: Injecția de Constructor (Constructor Injection), Injecția de Setare (Setter Injection), Injecția de Interfață (Interface Injection), Injecția de Câmp (Field Injection), Injecția de Metodă </w:t>
-      </w:r>
-      <w:r>
-        <w:lastRenderedPageBreak/>
-        <w:t>(Method Injection), forma cea mai comună de injecție folosită este Injecția prin Constructor</w:t>
+        <w:t>Deși există mai multe tipuri de injecție de dependințe, precum: Injecția de Constructor (Constructor Injection), Injecția de Setare (Setter Injection), Injecția de Interfață (Interface Injection), Injecția de Câmp (Field Injection), Injecția de Metodă (Method Injection), forma cea mai comună de injecție folosită este Injecția prin Constructor</w:t>
       </w:r>
       <w:r>
         <w:t>.</w:t>
@@ -12125,11 +12055,12 @@
     <w:p/>
     <w:p>
       <w:r>
+        <w:lastRenderedPageBreak/>
         <w:drawing>
-          <wp:inline distT="0" distB="0" distL="0" distR="0" wp14:anchorId="2D6F92DE" wp14:editId="3B6B119A">
-            <wp:extent cx="5756910" cy="2009140"/>
+          <wp:inline distT="0" distB="0" distL="0" distR="0" wp14:anchorId="37D3597C" wp14:editId="55A1EB54">
+            <wp:extent cx="5756910" cy="2618740"/>
             <wp:effectExtent l="0" t="0" r="0" b="0"/>
-            <wp:docPr id="1216583898" name="Picture 1" descr="A computer screen with text on it&#10;&#10;Description automatically generated"/>
+            <wp:docPr id="483002538" name="Picture 1" descr="A screen shot of a computer program&#10;&#10;Description automatically generated"/>
             <wp:cNvGraphicFramePr>
               <a:graphicFrameLocks xmlns:a="http://schemas.openxmlformats.org/drawingml/2006/main" noChangeAspect="1"/>
             </wp:cNvGraphicFramePr>
@@ -12137,7 +12068,7 @@
               <a:graphicData uri="http://schemas.openxmlformats.org/drawingml/2006/picture">
                 <pic:pic xmlns:pic="http://schemas.openxmlformats.org/drawingml/2006/picture">
                   <pic:nvPicPr>
-                    <pic:cNvPr id="1216583898" name="Picture 1" descr="A computer screen with text on it&#10;&#10;Description automatically generated"/>
+                    <pic:cNvPr id="483002538" name="Picture 1" descr="A screen shot of a computer program&#10;&#10;Description automatically generated"/>
                     <pic:cNvPicPr/>
                   </pic:nvPicPr>
                   <pic:blipFill>
@@ -12149,7 +12080,7 @@
                   <pic:spPr>
                     <a:xfrm>
                       <a:off x="0" y="0"/>
-                      <a:ext cx="5756910" cy="2009140"/>
+                      <a:ext cx="5756910" cy="2618740"/>
                     </a:xfrm>
                     <a:prstGeom prst="rect">
                       <a:avLst/>
@@ -12208,29 +12139,793 @@
           <w:b/>
           <w:bCs/>
         </w:rPr>
-        <w:t>Securitate:</w:t>
-      </w:r>
-    </w:p>
-    <w:p>
-      <w:r>
+        <w:t>Unit Of Work:</w:t>
+      </w:r>
+    </w:p>
+    <w:p>
+      <w:pPr>
+        <w:rPr>
+          <w:b/>
+          <w:bCs/>
+        </w:rPr>
+      </w:pPr>
+    </w:p>
+    <w:p>
+      <w:pPr>
+        <w:ind w:firstLine="720"/>
+      </w:pPr>
+      <w:r>
+        <w:t xml:space="preserve">Interfața IUnitOfWork (Unitate de Lucru) este un concept esențial în arhitectura software, în special în contextul design-ului orientat pe domeniu (DDD - Domain-Driven Design) și în aplicațiile care utilizează un model bazat pe Repository Pattern. Aceasta este utilizată pentru a gestiona tranzacțiile și pentru a asigura consistența datelor în cadrul unei </w:t>
+      </w:r>
+      <w:r>
+        <w:t>aplicații software</w:t>
+      </w:r>
+      <w:r>
+        <w:t>.</w:t>
+      </w:r>
+    </w:p>
+    <w:p>
+      <w:pPr>
+        <w:ind w:firstLine="720"/>
+      </w:pPr>
+      <w:r>
+        <w:t>IUnitOfWork reprezintă un contract (o interfață) care definește operațiunile necesare pentru a gestiona tranzacțiile asupra unui set de obiecte din cadrul unui context specific (de exemplu, o sesiune de lucru cu baza de date). Scopul principal al acestei interfețe este de a coordona salvarea modificărilor efectuate asupra obiectelor și de a gestiona tranzacțiile în mod coerent.</w:t>
+      </w:r>
+    </w:p>
+    <w:p>
+      <w:r>
+        <w:rPr>
+          <w:b/>
+          <w:bCs/>
+        </w:rPr>
         <w:tab/>
+      </w:r>
+      <w:r>
+        <w:t>Un avantaj principal constă în instanțierea singulară a contextului bazei de date, prevenind astfel crearea multiplelor instanțe și accesarea multiplă în același timp, ceea ce ar putea cauza erori. Acest lucru se realizează prin injectarea contextului prin constructorul clasei UnitOfWork.</w:t>
+      </w:r>
+    </w:p>
+    <w:p>
+      <w:pPr>
+        <w:ind w:firstLine="720"/>
+        <w:rPr>
+          <w:sz w:val="52"/>
+          <w:szCs w:val="52"/>
+        </w:rPr>
+      </w:pPr>
+      <w:r>
+        <w:t>Aceasta, la rândul ei, instanțiază în interiorul său toate clasele de tip Repository, care sunt utilizate în interiorul serviciilor. În același timp, UnitOfWork conține două metode esențiale: CompleteAsync, care salvează toate modificările făcute în cadrul contextului de lucru curent într-un mod asincron, și metoda Dispose, care eliberează resursele ocupate de contextul _context, asigurându-se că orice conexiune la baza de date este închisă corespunzător.</w:t>
+      </w:r>
+      <w:r>
+        <w:rPr>
+          <w:sz w:val="52"/>
+          <w:szCs w:val="52"/>
+        </w:rPr>
+        <w:br w:type="page"/>
+      </w:r>
+    </w:p>
+    <w:p>
+      <w:pPr>
+        <w:rPr>
+          <w:sz w:val="52"/>
+          <w:szCs w:val="52"/>
+        </w:rPr>
+      </w:pPr>
+      <w:r>
+        <w:lastRenderedPageBreak/>
+        <w:drawing>
+          <wp:inline distT="0" distB="0" distL="0" distR="0" wp14:anchorId="4EFF7421" wp14:editId="0A4A4903">
+            <wp:extent cx="5756910" cy="4923155"/>
+            <wp:effectExtent l="0" t="0" r="0" b="0"/>
+            <wp:docPr id="1045328292" name="Picture 1" descr="A screen shot of a computer program&#10;&#10;Description automatically generated"/>
+            <wp:cNvGraphicFramePr>
+              <a:graphicFrameLocks xmlns:a="http://schemas.openxmlformats.org/drawingml/2006/main" noChangeAspect="1"/>
+            </wp:cNvGraphicFramePr>
+            <a:graphic xmlns:a="http://schemas.openxmlformats.org/drawingml/2006/main">
+              <a:graphicData uri="http://schemas.openxmlformats.org/drawingml/2006/picture">
+                <pic:pic xmlns:pic="http://schemas.openxmlformats.org/drawingml/2006/picture">
+                  <pic:nvPicPr>
+                    <pic:cNvPr id="1045328292" name="Picture 1" descr="A screen shot of a computer program&#10;&#10;Description automatically generated"/>
+                    <pic:cNvPicPr/>
+                  </pic:nvPicPr>
+                  <pic:blipFill>
+                    <a:blip r:embed="rId19"/>
+                    <a:stretch>
+                      <a:fillRect/>
+                    </a:stretch>
+                  </pic:blipFill>
+                  <pic:spPr>
+                    <a:xfrm>
+                      <a:off x="0" y="0"/>
+                      <a:ext cx="5756910" cy="4923155"/>
+                    </a:xfrm>
+                    <a:prstGeom prst="rect">
+                      <a:avLst/>
+                    </a:prstGeom>
+                  </pic:spPr>
+                </pic:pic>
+              </a:graphicData>
+            </a:graphic>
+          </wp:inline>
+        </w:drawing>
+      </w:r>
+    </w:p>
+    <w:p>
+      <w:pPr>
+        <w:jc w:val="center"/>
+        <w:rPr>
+          <w:b/>
+          <w:bCs/>
+        </w:rPr>
+      </w:pPr>
+    </w:p>
+    <w:p>
+      <w:pPr>
+        <w:jc w:val="center"/>
+        <w:rPr>
+          <w:b/>
+          <w:bCs/>
+        </w:rPr>
+      </w:pPr>
+      <w:r>
+        <w:rPr>
+          <w:b/>
+          <w:bCs/>
+        </w:rPr>
+        <w:t>Figura 2.</w:t>
+      </w:r>
+      <w:r>
+        <w:rPr>
+          <w:b/>
+          <w:bCs/>
+        </w:rPr>
+        <w:t>3</w:t>
+      </w:r>
+      <w:r>
+        <w:rPr>
+          <w:b/>
+          <w:bCs/>
+        </w:rPr>
+        <w:t xml:space="preserve">: </w:t>
+      </w:r>
+      <w:r>
+        <w:rPr>
+          <w:b/>
+          <w:bCs/>
+        </w:rPr>
+        <w:t>Clasa UnitOfWork</w:t>
+      </w:r>
+    </w:p>
+    <w:p>
+      <w:r>
+        <w:tab/>
+      </w:r>
+    </w:p>
+    <w:p>
+      <w:pPr>
+        <w:ind w:firstLine="720"/>
+      </w:pPr>
+      <w:r>
+        <w:t>Implementarea acestei clase se află în proiectul de Infrastructură, sub folderul Persistence, al cărui rol principal este de a declara modele și de a persista datele către baza de date.</w:t>
+      </w:r>
+    </w:p>
+    <w:p>
+      <w:pPr>
+        <w:ind w:firstLine="720"/>
+      </w:pPr>
+      <w:r>
+        <w:t>Un alt aspect important este menționarea declarării proprietăților repository-urilor doar cu get, acestea având acces doar pentru citire din exterior, dar nu și pentru modificare.</w:t>
+      </w:r>
+    </w:p>
+    <w:p>
+      <w:pPr>
+        <w:ind w:firstLine="720"/>
+      </w:pPr>
+      <w:r>
+        <w:t>Un alt avantaj al utilizării acestui șablon de proiectare îl reprezintă și ușurința de injectare în alte clase, unde dorim să efectuăm operații pe baza de date, scutindu-ne de injectarea a 10 repository-uri pe rând, comparativ cu injectarea unei singure interfețe, și anume IUnitOfWork, după cum se poate vedea și în Figura 2.2.</w:t>
       </w:r>
     </w:p>
     <w:p/>
     <w:p/>
-    <w:p>
-      <w:pPr>
+    <w:p/>
+    <w:p/>
+    <w:p>
+      <w:pPr>
+        <w:rPr>
+          <w:b/>
+          <w:bCs/>
+        </w:rPr>
+      </w:pPr>
+      <w:r>
+        <w:rPr>
+          <w:b/>
+          <w:bCs/>
+        </w:rPr>
+        <w:lastRenderedPageBreak/>
+        <w:t>Repository pattern</w:t>
+      </w:r>
+      <w:r>
+        <w:rPr>
+          <w:b/>
+          <w:bCs/>
+        </w:rPr>
+        <w:t>:</w:t>
+      </w:r>
+    </w:p>
+    <w:p>
+      <w:pPr>
+        <w:rPr>
+          <w:b/>
+          <w:bCs/>
+        </w:rPr>
+      </w:pPr>
+    </w:p>
+    <w:p>
+      <w:r>
+        <w:rPr>
+          <w:b/>
+          <w:bCs/>
+        </w:rPr>
+        <w:tab/>
+      </w:r>
+      <w:r>
+        <w:rPr>
+          <w:rStyle w:val="Strong"/>
+          <w:b w:val="0"/>
+          <w:bCs w:val="0"/>
+        </w:rPr>
+        <w:t>Repository Pattern</w:t>
+      </w:r>
+      <w:r>
+        <w:t xml:space="preserve"> este un șablon de proiectare folosit pentru a separa logica de acces la date de logica de business din aplicațiile noastre. Acest pattern creează o abstractizare a accesului la date, ceea ce face ca interacțiunea cu baza de date să fie mai ușoară și mai organizată.</w:t>
+      </w:r>
+    </w:p>
+    <w:p/>
+    <w:p>
+      <w:r>
+        <w:t>Principalele Beneficii</w:t>
+      </w:r>
+    </w:p>
+    <w:p>
+      <w:pPr>
+        <w:pStyle w:val="ListParagraph"/>
+        <w:numPr>
+          <w:ilvl w:val="0"/>
+          <w:numId w:val="32"/>
+        </w:numPr>
+        <w:spacing w:before="100" w:beforeAutospacing="1" w:after="100" w:afterAutospacing="1"/>
+      </w:pPr>
+      <w:r>
+        <w:rPr>
+          <w:rStyle w:val="Strong"/>
+        </w:rPr>
+        <w:t xml:space="preserve">Izolarea </w:t>
+      </w:r>
+      <w:r>
+        <w:rPr>
+          <w:rStyle w:val="Strong"/>
+        </w:rPr>
+        <w:t>l</w:t>
+      </w:r>
+      <w:r>
+        <w:rPr>
+          <w:rStyle w:val="Strong"/>
+        </w:rPr>
+        <w:t xml:space="preserve">ogicii de </w:t>
+      </w:r>
+      <w:r>
+        <w:rPr>
+          <w:rStyle w:val="Strong"/>
+        </w:rPr>
+        <w:t>a</w:t>
+      </w:r>
+      <w:r>
+        <w:rPr>
+          <w:rStyle w:val="Strong"/>
+        </w:rPr>
+        <w:t xml:space="preserve">cces la </w:t>
+      </w:r>
+      <w:r>
+        <w:rPr>
+          <w:rStyle w:val="Strong"/>
+        </w:rPr>
+        <w:t>d</w:t>
+      </w:r>
+      <w:r>
+        <w:rPr>
+          <w:rStyle w:val="Strong"/>
+        </w:rPr>
+        <w:t>ate</w:t>
+      </w:r>
+      <w:r>
+        <w:t>: Repository Pattern permite separarea clară a logicii de acces la date de restul aplicației, facilitând astfel întreținerea și evoluția codului.</w:t>
+      </w:r>
+    </w:p>
+    <w:p>
+      <w:pPr>
+        <w:pStyle w:val="ListParagraph"/>
+        <w:numPr>
+          <w:ilvl w:val="0"/>
+          <w:numId w:val="32"/>
+        </w:numPr>
+        <w:spacing w:before="100" w:beforeAutospacing="1" w:after="100" w:afterAutospacing="1"/>
+      </w:pPr>
+      <w:r>
+        <w:rPr>
+          <w:rStyle w:val="Strong"/>
+        </w:rPr>
+        <w:t>Testabilitate</w:t>
+      </w:r>
+      <w:r>
+        <w:t>: Deoarece repository-urile sunt interfețe, este ușor să le înlocuim cu mock-uri în timpul testării, ceea ce simplifică scrierea testelor unitare.</w:t>
+      </w:r>
+    </w:p>
+    <w:p>
+      <w:pPr>
+        <w:pStyle w:val="ListParagraph"/>
+        <w:numPr>
+          <w:ilvl w:val="0"/>
+          <w:numId w:val="32"/>
+        </w:numPr>
+        <w:spacing w:before="100" w:beforeAutospacing="1" w:after="100" w:afterAutospacing="1"/>
+      </w:pPr>
+      <w:r>
+        <w:rPr>
+          <w:rStyle w:val="Strong"/>
+        </w:rPr>
+        <w:t>Reutilizare</w:t>
+      </w:r>
+      <w:r>
+        <w:t>: Repository-urile pot fi reutilizate în diverse părți ale aplicației fără a duce la duplicarea codului.</w:t>
+      </w:r>
+    </w:p>
+    <w:p>
+      <w:r>
+        <w:t>Interfața IGenericRepository reprezintă contractul tuturor repository-urilor aplicației, repository-uri care moștenesc și implementează la rândul lor metodele de bază următoare:</w:t>
+      </w:r>
+    </w:p>
+    <w:p/>
+    <w:p>
+      <w:pPr>
+        <w:pStyle w:val="ListParagraph"/>
+        <w:numPr>
+          <w:ilvl w:val="0"/>
+          <w:numId w:val="33"/>
+        </w:numPr>
+      </w:pPr>
+      <w:r>
+        <w:t>AddAsync() – responsabilă pentru adăugarea unei noi înregistrări în baza de date în entitatea specificată în template-ul T.</w:t>
+      </w:r>
+    </w:p>
+    <w:p>
+      <w:pPr>
+        <w:ind w:firstLine="720"/>
+      </w:pPr>
+    </w:p>
+    <w:p>
+      <w:pPr>
+        <w:pStyle w:val="ListParagraph"/>
+        <w:numPr>
+          <w:ilvl w:val="0"/>
+          <w:numId w:val="33"/>
+        </w:numPr>
+      </w:pPr>
+      <w:r>
+        <w:t>AddRangeAsync() - responsabilă pentru adăugarea multiplelor înregistrări în baza de date în entitatea specificată în template-ul T.</w:t>
+      </w:r>
+    </w:p>
+    <w:p>
+      <w:pPr>
+        <w:ind w:firstLine="720"/>
+      </w:pPr>
+    </w:p>
+    <w:p>
+      <w:pPr>
+        <w:pStyle w:val="ListParagraph"/>
+        <w:numPr>
+          <w:ilvl w:val="0"/>
+          <w:numId w:val="33"/>
+        </w:numPr>
+      </w:pPr>
+      <w:r>
+        <w:t>UpdateAsync() - responsabilă pentru actualizarea înregistrărilor în baza de date în entitatea specificată în template-ul T.</w:t>
+      </w:r>
+    </w:p>
+    <w:p>
+      <w:pPr>
+        <w:ind w:firstLine="720"/>
+      </w:pPr>
+    </w:p>
+    <w:p>
+      <w:pPr>
+        <w:pStyle w:val="ListParagraph"/>
+        <w:numPr>
+          <w:ilvl w:val="0"/>
+          <w:numId w:val="33"/>
+        </w:numPr>
+      </w:pPr>
+      <w:r>
+        <w:t>RemoveAsync() - responsabilă pentru eliminarea înregistrărilor în baza de date în entitatea specificată în template-ul T.</w:t>
+      </w:r>
+    </w:p>
+    <w:p>
+      <w:pPr>
+        <w:ind w:firstLine="720"/>
+      </w:pPr>
+    </w:p>
+    <w:p>
+      <w:pPr>
+        <w:pStyle w:val="ListParagraph"/>
+        <w:numPr>
+          <w:ilvl w:val="0"/>
+          <w:numId w:val="33"/>
+        </w:numPr>
+      </w:pPr>
+      <w:r>
+        <w:t>RemoveRangeAsync() - responsabilă pentru eliminarea multiplelor înregistrări în baza de date în entitatea specificată în template-ul T.</w:t>
+      </w:r>
+    </w:p>
+    <w:p>
+      <w:pPr>
+        <w:ind w:firstLine="720"/>
+      </w:pPr>
+    </w:p>
+    <w:p>
+      <w:pPr>
+        <w:pStyle w:val="ListParagraph"/>
+        <w:numPr>
+          <w:ilvl w:val="0"/>
+          <w:numId w:val="33"/>
+        </w:numPr>
+      </w:pPr>
+      <w:r>
+        <w:t xml:space="preserve">Query() – face public accesibilă interfața IQueryable, în cazul în care este necesară accesarea în mod public a repository-ului. Aceasta poate fi folosită pentru join-uri </w:t>
+      </w:r>
+      <w:r>
+        <w:lastRenderedPageBreak/>
+        <w:t>mai complexe, fără restricțiile impuse de pattern-ul repository. Accesarea în această manieră este evitată deoarece încalcă șablonul Repository.</w:t>
+      </w:r>
+    </w:p>
+    <w:p>
+      <w:pPr>
+        <w:ind w:firstLine="720"/>
+      </w:pPr>
+    </w:p>
+    <w:p>
+      <w:pPr>
+        <w:ind w:firstLine="720"/>
         <w:rPr>
           <w:sz w:val="52"/>
           <w:szCs w:val="52"/>
         </w:rPr>
       </w:pPr>
       <w:r>
+        <w:t>În același timp, această interfață se poate extinde prin intermediul altor interfețe proprii și specifice, cu metode adiționale, care au sens doar în contextul accesului la anumite tabele din baza de date.</w:t>
+      </w:r>
+    </w:p>
+    <w:p>
+      <w:pPr>
+        <w:jc w:val="center"/>
+        <w:rPr>
+          <w:b/>
+          <w:bCs/>
+        </w:rPr>
+      </w:pPr>
+      <w:r>
+        <w:rPr>
+          <w:noProof/>
+        </w:rPr>
+        <w:drawing>
+          <wp:anchor distT="0" distB="0" distL="114300" distR="114300" simplePos="0" relativeHeight="251672576" behindDoc="0" locked="0" layoutInCell="1" allowOverlap="1" wp14:anchorId="77863D58" wp14:editId="64930523">
+            <wp:simplePos x="0" y="0"/>
+            <wp:positionH relativeFrom="column">
+              <wp:posOffset>-2540</wp:posOffset>
+            </wp:positionH>
+            <wp:positionV relativeFrom="paragraph">
+              <wp:posOffset>287655</wp:posOffset>
+            </wp:positionV>
+            <wp:extent cx="5756910" cy="4466590"/>
+            <wp:effectExtent l="0" t="0" r="0" b="0"/>
+            <wp:wrapThrough wrapText="bothSides">
+              <wp:wrapPolygon edited="0">
+                <wp:start x="0" y="0"/>
+                <wp:lineTo x="0" y="21465"/>
+                <wp:lineTo x="21514" y="21465"/>
+                <wp:lineTo x="21514" y="0"/>
+                <wp:lineTo x="0" y="0"/>
+              </wp:wrapPolygon>
+            </wp:wrapThrough>
+            <wp:docPr id="1462919586" name="Picture 1" descr="A screen shot of a computer program&#10;&#10;Description automatically generated"/>
+            <wp:cNvGraphicFramePr>
+              <a:graphicFrameLocks xmlns:a="http://schemas.openxmlformats.org/drawingml/2006/main" noChangeAspect="1"/>
+            </wp:cNvGraphicFramePr>
+            <a:graphic xmlns:a="http://schemas.openxmlformats.org/drawingml/2006/main">
+              <a:graphicData uri="http://schemas.openxmlformats.org/drawingml/2006/picture">
+                <pic:pic xmlns:pic="http://schemas.openxmlformats.org/drawingml/2006/picture">
+                  <pic:nvPicPr>
+                    <pic:cNvPr id="1462919586" name="Picture 1" descr="A screen shot of a computer program&#10;&#10;Description automatically generated"/>
+                    <pic:cNvPicPr/>
+                  </pic:nvPicPr>
+                  <pic:blipFill>
+                    <a:blip r:embed="rId20">
+                      <a:extLst>
+                        <a:ext uri="{28A0092B-C50C-407E-A947-70E740481C1C}">
+                          <a14:useLocalDpi xmlns:a14="http://schemas.microsoft.com/office/drawing/2010/main" val="0"/>
+                        </a:ext>
+                      </a:extLst>
+                    </a:blip>
+                    <a:stretch>
+                      <a:fillRect/>
+                    </a:stretch>
+                  </pic:blipFill>
+                  <pic:spPr>
+                    <a:xfrm>
+                      <a:off x="0" y="0"/>
+                      <a:ext cx="5756910" cy="4466590"/>
+                    </a:xfrm>
+                    <a:prstGeom prst="rect">
+                      <a:avLst/>
+                    </a:prstGeom>
+                  </pic:spPr>
+                </pic:pic>
+              </a:graphicData>
+            </a:graphic>
+            <wp14:sizeRelH relativeFrom="page">
+              <wp14:pctWidth>0</wp14:pctWidth>
+            </wp14:sizeRelH>
+            <wp14:sizeRelV relativeFrom="page">
+              <wp14:pctHeight>0</wp14:pctHeight>
+            </wp14:sizeRelV>
+          </wp:anchor>
+        </w:drawing>
+      </w:r>
+    </w:p>
+    <w:p>
+      <w:pPr>
+        <w:jc w:val="center"/>
+        <w:rPr>
+          <w:b/>
+          <w:bCs/>
+        </w:rPr>
+      </w:pPr>
+      <w:r>
+        <w:rPr>
+          <w:b/>
+          <w:bCs/>
+        </w:rPr>
+        <w:t>Figura 2.</w:t>
+      </w:r>
+      <w:r>
+        <w:rPr>
+          <w:b/>
+          <w:bCs/>
+        </w:rPr>
+        <w:t>4</w:t>
+      </w:r>
+      <w:r>
+        <w:rPr>
+          <w:b/>
+          <w:bCs/>
+        </w:rPr>
+        <w:t xml:space="preserve">: </w:t>
+      </w:r>
+      <w:r>
+        <w:rPr>
+          <w:b/>
+          <w:bCs/>
+        </w:rPr>
+        <w:t>Interfața IGenericRepository</w:t>
+      </w:r>
+    </w:p>
+    <w:p/>
+    <w:p>
+      <w:r>
+        <w:tab/>
+      </w:r>
+      <w:r>
+        <w:t>Este important de menționat că se folosește același context instanțiat prin intermediul clasei UnitOfWork, clasele repository fiind declarate de acolo.</w:t>
+      </w:r>
+    </w:p>
+    <w:p>
+      <w:pPr>
+        <w:ind w:firstLine="720"/>
         <w:rPr>
           <w:sz w:val="52"/>
           <w:szCs w:val="52"/>
         </w:rPr>
-        <w:br w:type="page"/>
+      </w:pPr>
+      <w:r>
+        <w:t>În același timp, un alt aspect important este declararea și folosirea DbSet-urilor la scrierea operațiilor în interiorul repository-urilor, acest lucru aducând constrângeri directe asupra tabelelor la care se pot executa instrucțiuni. În acest fel, accesul și lucrul cu repository-urile devin mai riguroase și mai clare.</w:t>
+      </w:r>
+    </w:p>
+    <w:p/>
+    <w:p>
+      <w:pPr>
+        <w:rPr>
+          <w:b/>
+          <w:bCs/>
+        </w:rPr>
+      </w:pPr>
+    </w:p>
+    <w:p>
+      <w:pPr>
+        <w:rPr>
+          <w:b/>
+          <w:bCs/>
+        </w:rPr>
+      </w:pPr>
+    </w:p>
+    <w:p>
+      <w:r>
+        <w:rPr>
+          <w:b/>
+          <w:bCs/>
+        </w:rPr>
+        <w:lastRenderedPageBreak/>
+        <w:t>Factory</w:t>
+      </w:r>
+      <w:r>
+        <w:rPr>
+          <w:b/>
+          <w:bCs/>
+        </w:rPr>
+        <w:t xml:space="preserve"> method </w:t>
+      </w:r>
+      <w:r>
+        <w:rPr>
+          <w:b/>
+          <w:bCs/>
+        </w:rPr>
+        <w:t>pattern:</w:t>
+      </w:r>
+    </w:p>
+    <w:p>
+      <w:r>
+        <w:tab/>
+      </w:r>
+    </w:p>
+    <w:p>
+      <w:r>
+        <w:tab/>
+        <w:t>Un alt sablon de proiectare notabil folosit in dezvoltarea aplicatiei este si design pattern-ul factory method.</w:t>
+      </w:r>
+    </w:p>
+    <w:p>
+      <w:pPr>
+        <w:ind w:firstLine="720"/>
+      </w:pPr>
+      <w:r>
+        <w:t>În aplicația InvoiceJet, Factory Method Pattern este utilizat pentru a crea diferite tipuri de documente. Acest pattern este implementat printr-o serie de interfețe și clase concrete care delegă responsabilitatea de creare a documentelor către subclase. Astfel, se obține un cod mai flexibil și extensibil.</w:t>
+      </w:r>
+    </w:p>
+    <w:p>
+      <w:pPr>
+        <w:ind w:firstLine="720"/>
+      </w:pPr>
+    </w:p>
+    <w:p>
+      <w:r>
+        <w:t xml:space="preserve">Interfața </w:t>
+      </w:r>
+      <w:r>
+        <w:t>„</w:t>
+      </w:r>
+      <w:r>
+        <w:t>IDocumentFactory</w:t>
+      </w:r>
+      <w:r>
+        <w:t>”</w:t>
+      </w:r>
+    </w:p>
+    <w:p>
+      <w:pPr>
+        <w:rPr>
+          <w:rStyle w:val="hljs-keyword"/>
+          <w:rFonts w:ascii="Cascadia Mono" w:hAnsi="Cascadia Mono" w:cs="Cascadia Mono"/>
+        </w:rPr>
+      </w:pPr>
+    </w:p>
+    <w:p>
+      <w:pPr>
+        <w:rPr>
+          <w:rStyle w:val="hljs-keyword"/>
+          <w:rFonts w:ascii="Cascadia Mono" w:hAnsi="Cascadia Mono" w:cs="Cascadia Mono"/>
+        </w:rPr>
+      </w:pPr>
+      <w:r>
+        <w:rPr>
+          <w:rStyle w:val="hljs-keyword"/>
+          <w:rFonts w:ascii="Cascadia Mono" w:hAnsi="Cascadia Mono" w:cs="Cascadia Mono"/>
+        </w:rPr>
+        <w:t>namespace InvoiceJet.Infrastructure.Factories</w:t>
+      </w:r>
+    </w:p>
+    <w:p>
+      <w:pPr>
+        <w:rPr>
+          <w:rStyle w:val="hljs-keyword"/>
+          <w:rFonts w:ascii="Cascadia Mono" w:hAnsi="Cascadia Mono" w:cs="Cascadia Mono"/>
+        </w:rPr>
+      </w:pPr>
+      <w:r>
+        <w:rPr>
+          <w:rStyle w:val="hljs-keyword"/>
+          <w:rFonts w:ascii="Cascadia Mono" w:hAnsi="Cascadia Mono" w:cs="Cascadia Mono"/>
+        </w:rPr>
+        <w:t>{</w:t>
+      </w:r>
+    </w:p>
+    <w:p>
+      <w:pPr>
+        <w:rPr>
+          <w:rStyle w:val="hljs-keyword"/>
+          <w:rFonts w:ascii="Cascadia Mono" w:hAnsi="Cascadia Mono" w:cs="Cascadia Mono"/>
+        </w:rPr>
+      </w:pPr>
+      <w:r>
+        <w:rPr>
+          <w:rStyle w:val="hljs-keyword"/>
+          <w:rFonts w:ascii="Cascadia Mono" w:hAnsi="Cascadia Mono" w:cs="Cascadia Mono"/>
+        </w:rPr>
+        <w:t xml:space="preserve">    public interface IDocumentFactory</w:t>
+      </w:r>
+    </w:p>
+    <w:p>
+      <w:pPr>
+        <w:rPr>
+          <w:rStyle w:val="hljs-keyword"/>
+          <w:rFonts w:ascii="Cascadia Mono" w:hAnsi="Cascadia Mono" w:cs="Cascadia Mono"/>
+        </w:rPr>
+      </w:pPr>
+      <w:r>
+        <w:rPr>
+          <w:rStyle w:val="hljs-keyword"/>
+          <w:rFonts w:ascii="Cascadia Mono" w:hAnsi="Cascadia Mono" w:cs="Cascadia Mono"/>
+        </w:rPr>
+        <w:t xml:space="preserve">    {</w:t>
+      </w:r>
+    </w:p>
+    <w:p>
+      <w:pPr>
+        <w:rPr>
+          <w:rStyle w:val="hljs-keyword"/>
+          <w:rFonts w:ascii="Cascadia Mono" w:hAnsi="Cascadia Mono" w:cs="Cascadia Mono"/>
+        </w:rPr>
+      </w:pPr>
+      <w:r>
+        <w:rPr>
+          <w:rStyle w:val="hljs-keyword"/>
+          <w:rFonts w:ascii="Cascadia Mono" w:hAnsi="Cascadia Mono" w:cs="Cascadia Mono"/>
+        </w:rPr>
+        <w:t xml:space="preserve">        IDocument CreateDocument(DocumentRequestDto</w:t>
+      </w:r>
+      <w:r>
+        <w:rPr>
+          <w:rStyle w:val="hljs-keyword"/>
+          <w:rFonts w:ascii="Cascadia Mono" w:hAnsi="Cascadia Mono" w:cs="Cascadia Mono"/>
+        </w:rPr>
+        <w:t xml:space="preserve"> </w:t>
+      </w:r>
+      <w:r>
+        <w:rPr>
+          <w:rStyle w:val="hljs-keyword"/>
+          <w:rFonts w:ascii="Cascadia Mono" w:hAnsi="Cascadia Mono" w:cs="Cascadia Mono"/>
+        </w:rPr>
+        <w:t>invoiceData);</w:t>
+      </w:r>
+    </w:p>
+    <w:p>
+      <w:pPr>
+        <w:rPr>
+          <w:rStyle w:val="hljs-keyword"/>
+          <w:rFonts w:ascii="Cascadia Mono" w:hAnsi="Cascadia Mono" w:cs="Cascadia Mono"/>
+        </w:rPr>
+      </w:pPr>
+      <w:r>
+        <w:rPr>
+          <w:rStyle w:val="hljs-keyword"/>
+          <w:rFonts w:ascii="Cascadia Mono" w:hAnsi="Cascadia Mono" w:cs="Cascadia Mono"/>
+        </w:rPr>
+        <w:t xml:space="preserve">    }</w:t>
       </w:r>
     </w:p>
     <w:p>
@@ -12242,19 +12937,389 @@
       </w:pPr>
       <w:r>
         <w:rPr>
+          <w:rStyle w:val="hljs-keyword"/>
+          <w:rFonts w:ascii="Cascadia Mono" w:hAnsi="Cascadia Mono" w:cs="Cascadia Mono"/>
+        </w:rPr>
+        <w:t>}</w:t>
+      </w:r>
+      <w:r>
+        <w:tab/>
+      </w:r>
+    </w:p>
+    <w:p/>
+    <w:p>
+      <w:pPr>
+        <w:ind w:firstLine="720"/>
+      </w:pPr>
+      <w:r>
+        <w:t xml:space="preserve">Interfața </w:t>
+      </w:r>
+      <w:r>
+        <w:rPr>
+          <w:rStyle w:val="HTMLCode"/>
+          <w:rFonts w:ascii="UT Sans" w:eastAsiaTheme="minorHAnsi" w:hAnsi="UT Sans"/>
+          <w:sz w:val="24"/>
+          <w:szCs w:val="24"/>
+        </w:rPr>
+        <w:t>IDocumentFactory</w:t>
+      </w:r>
+      <w:r>
+        <w:t xml:space="preserve"> definește contractul pentru crearea documentelor. Aceasta include o singură metodă </w:t>
+      </w:r>
+      <w:r>
+        <w:rPr>
+          <w:rStyle w:val="HTMLCode"/>
+          <w:rFonts w:ascii="UT Sans" w:eastAsiaTheme="minorHAnsi" w:hAnsi="UT Sans"/>
+          <w:sz w:val="24"/>
+          <w:szCs w:val="24"/>
+        </w:rPr>
+        <w:t>CreateDocument</w:t>
+      </w:r>
+      <w:r>
+        <w:t xml:space="preserve">, care primește un obiect de tip </w:t>
+      </w:r>
+      <w:r>
+        <w:rPr>
+          <w:rStyle w:val="HTMLCode"/>
+          <w:rFonts w:ascii="UT Sans" w:eastAsiaTheme="minorHAnsi" w:hAnsi="UT Sans"/>
+          <w:sz w:val="24"/>
+          <w:szCs w:val="24"/>
+        </w:rPr>
+        <w:t>DocumentRequestDto</w:t>
+      </w:r>
+      <w:r>
+        <w:t xml:space="preserve"> și returnează un obiect de tip </w:t>
+      </w:r>
+      <w:r>
+        <w:rPr>
+          <w:rStyle w:val="HTMLCode"/>
+          <w:rFonts w:ascii="UT Sans" w:eastAsiaTheme="minorHAnsi" w:hAnsi="UT Sans"/>
+          <w:sz w:val="24"/>
+          <w:szCs w:val="24"/>
+        </w:rPr>
+        <w:t>IDocument</w:t>
+      </w:r>
+      <w:r>
+        <w:t>.</w:t>
+      </w:r>
+    </w:p>
+    <w:p>
+      <w:pPr>
+        <w:rPr>
           <w:sz w:val="52"/>
           <w:szCs w:val="52"/>
         </w:rPr>
-        <w:lastRenderedPageBreak/>
-        <w:t>Bibliografie</w:t>
-      </w:r>
-    </w:p>
-    <w:p>
-      <w:pPr>
-        <w:rPr>
+      </w:pPr>
+      <w:r>
+        <w:rPr>
+          <w:noProof/>
           <w:sz w:val="52"/>
           <w:szCs w:val="52"/>
         </w:rPr>
+        <w:lastRenderedPageBreak/>
+        <w:drawing>
+          <wp:inline distT="0" distB="0" distL="0" distR="0" wp14:anchorId="28311C2F" wp14:editId="50C52659">
+            <wp:extent cx="5736590" cy="4097655"/>
+            <wp:effectExtent l="0" t="0" r="0" b="0"/>
+            <wp:docPr id="219456007" name="Picture 5"/>
+            <wp:cNvGraphicFramePr>
+              <a:graphicFrameLocks xmlns:a="http://schemas.openxmlformats.org/drawingml/2006/main" noChangeAspect="1"/>
+            </wp:cNvGraphicFramePr>
+            <a:graphic xmlns:a="http://schemas.openxmlformats.org/drawingml/2006/main">
+              <a:graphicData uri="http://schemas.openxmlformats.org/drawingml/2006/picture">
+                <pic:pic xmlns:pic="http://schemas.openxmlformats.org/drawingml/2006/picture">
+                  <pic:nvPicPr>
+                    <pic:cNvPr id="0" name="Picture 5"/>
+                    <pic:cNvPicPr>
+                      <a:picLocks noChangeAspect="1" noChangeArrowheads="1"/>
+                    </pic:cNvPicPr>
+                  </pic:nvPicPr>
+                  <pic:blipFill>
+                    <a:blip r:embed="rId21" cstate="print">
+                      <a:extLst>
+                        <a:ext uri="{28A0092B-C50C-407E-A947-70E740481C1C}">
+                          <a14:useLocalDpi xmlns:a14="http://schemas.microsoft.com/office/drawing/2010/main" val="0"/>
+                        </a:ext>
+                      </a:extLst>
+                    </a:blip>
+                    <a:srcRect/>
+                    <a:stretch>
+                      <a:fillRect/>
+                    </a:stretch>
+                  </pic:blipFill>
+                  <pic:spPr bwMode="auto">
+                    <a:xfrm>
+                      <a:off x="0" y="0"/>
+                      <a:ext cx="5736590" cy="4097655"/>
+                    </a:xfrm>
+                    <a:prstGeom prst="rect">
+                      <a:avLst/>
+                    </a:prstGeom>
+                    <a:noFill/>
+                    <a:ln>
+                      <a:noFill/>
+                    </a:ln>
+                  </pic:spPr>
+                </pic:pic>
+              </a:graphicData>
+            </a:graphic>
+          </wp:inline>
+        </w:drawing>
+      </w:r>
+    </w:p>
+    <w:p>
+      <w:pPr>
+        <w:rPr>
+          <w:sz w:val="52"/>
+          <w:szCs w:val="52"/>
+        </w:rPr>
+      </w:pPr>
+    </w:p>
+    <w:p>
+      <w:pPr>
+        <w:rPr>
+          <w:sz w:val="52"/>
+          <w:szCs w:val="52"/>
+        </w:rPr>
+      </w:pPr>
+    </w:p>
+    <w:p>
+      <w:pPr>
+        <w:rPr>
+          <w:sz w:val="52"/>
+          <w:szCs w:val="52"/>
+        </w:rPr>
+      </w:pPr>
+    </w:p>
+    <w:p>
+      <w:pPr>
+        <w:rPr>
+          <w:sz w:val="52"/>
+          <w:szCs w:val="52"/>
+        </w:rPr>
+      </w:pPr>
+    </w:p>
+    <w:p>
+      <w:pPr>
+        <w:rPr>
+          <w:sz w:val="52"/>
+          <w:szCs w:val="52"/>
+        </w:rPr>
+      </w:pPr>
+    </w:p>
+    <w:p>
+      <w:pPr>
+        <w:rPr>
+          <w:sz w:val="52"/>
+          <w:szCs w:val="52"/>
+        </w:rPr>
+      </w:pPr>
+    </w:p>
+    <w:p>
+      <w:pPr>
+        <w:rPr>
+          <w:sz w:val="52"/>
+          <w:szCs w:val="52"/>
+        </w:rPr>
+      </w:pPr>
+    </w:p>
+    <w:p>
+      <w:pPr>
+        <w:rPr>
+          <w:sz w:val="52"/>
+          <w:szCs w:val="52"/>
+        </w:rPr>
+      </w:pPr>
+    </w:p>
+    <w:p>
+      <w:pPr>
+        <w:rPr>
+          <w:sz w:val="52"/>
+          <w:szCs w:val="52"/>
+        </w:rPr>
+      </w:pPr>
+    </w:p>
+    <w:p>
+      <w:pPr>
+        <w:rPr>
+          <w:sz w:val="52"/>
+          <w:szCs w:val="52"/>
+        </w:rPr>
+      </w:pPr>
+    </w:p>
+    <w:p>
+      <w:pPr>
+        <w:rPr>
+          <w:sz w:val="52"/>
+          <w:szCs w:val="52"/>
+        </w:rPr>
+      </w:pPr>
+    </w:p>
+    <w:p>
+      <w:pPr>
+        <w:rPr>
+          <w:sz w:val="52"/>
+          <w:szCs w:val="52"/>
+        </w:rPr>
+      </w:pPr>
+    </w:p>
+    <w:p>
+      <w:pPr>
+        <w:rPr>
+          <w:sz w:val="52"/>
+          <w:szCs w:val="52"/>
+        </w:rPr>
+      </w:pPr>
+    </w:p>
+    <w:p>
+      <w:pPr>
+        <w:rPr>
+          <w:sz w:val="52"/>
+          <w:szCs w:val="52"/>
+        </w:rPr>
+      </w:pPr>
+    </w:p>
+    <w:p>
+      <w:pPr>
+        <w:rPr>
+          <w:sz w:val="52"/>
+          <w:szCs w:val="52"/>
+        </w:rPr>
+      </w:pPr>
+    </w:p>
+    <w:p>
+      <w:pPr>
+        <w:rPr>
+          <w:sz w:val="52"/>
+          <w:szCs w:val="52"/>
+        </w:rPr>
+      </w:pPr>
+    </w:p>
+    <w:p>
+      <w:pPr>
+        <w:rPr>
+          <w:sz w:val="52"/>
+          <w:szCs w:val="52"/>
+        </w:rPr>
+      </w:pPr>
+    </w:p>
+    <w:p>
+      <w:pPr>
+        <w:rPr>
+          <w:sz w:val="52"/>
+          <w:szCs w:val="52"/>
+        </w:rPr>
+      </w:pPr>
+    </w:p>
+    <w:p>
+      <w:pPr>
+        <w:rPr>
+          <w:sz w:val="52"/>
+          <w:szCs w:val="52"/>
+        </w:rPr>
+      </w:pPr>
+    </w:p>
+    <w:p>
+      <w:pPr>
+        <w:rPr>
+          <w:sz w:val="52"/>
+          <w:szCs w:val="52"/>
+        </w:rPr>
+      </w:pPr>
+    </w:p>
+    <w:p>
+      <w:pPr>
+        <w:rPr>
+          <w:sz w:val="52"/>
+          <w:szCs w:val="52"/>
+        </w:rPr>
+      </w:pPr>
+    </w:p>
+    <w:p>
+      <w:pPr>
+        <w:rPr>
+          <w:sz w:val="52"/>
+          <w:szCs w:val="52"/>
+        </w:rPr>
+      </w:pPr>
+    </w:p>
+    <w:p>
+      <w:pPr>
+        <w:rPr>
+          <w:sz w:val="52"/>
+          <w:szCs w:val="52"/>
+        </w:rPr>
+      </w:pPr>
+    </w:p>
+    <w:p>
+      <w:pPr>
+        <w:rPr>
+          <w:sz w:val="52"/>
+          <w:szCs w:val="52"/>
+        </w:rPr>
+      </w:pPr>
+    </w:p>
+    <w:p>
+      <w:pPr>
+        <w:rPr>
+          <w:sz w:val="52"/>
+          <w:szCs w:val="52"/>
+        </w:rPr>
+      </w:pPr>
+    </w:p>
+    <w:p>
+      <w:pPr>
+        <w:rPr>
+          <w:sz w:val="52"/>
+          <w:szCs w:val="52"/>
+        </w:rPr>
+      </w:pPr>
+    </w:p>
+    <w:p>
+      <w:pPr>
+        <w:rPr>
+          <w:sz w:val="52"/>
+          <w:szCs w:val="52"/>
+        </w:rPr>
+      </w:pPr>
+    </w:p>
+    <w:p>
+      <w:pPr>
+        <w:rPr>
+          <w:sz w:val="52"/>
+          <w:szCs w:val="52"/>
+        </w:rPr>
+      </w:pPr>
+    </w:p>
+    <w:p>
+      <w:pPr>
+        <w:rPr>
+          <w:sz w:val="52"/>
+          <w:szCs w:val="52"/>
+        </w:rPr>
+      </w:pPr>
+    </w:p>
+    <w:p>
+      <w:pPr>
+        <w:rPr>
+          <w:sz w:val="52"/>
+          <w:szCs w:val="52"/>
+        </w:rPr>
+      </w:pPr>
+      <w:r>
+        <w:rPr>
+          <w:sz w:val="52"/>
+          <w:szCs w:val="52"/>
+        </w:rPr>
+        <w:t>Bibliografie</w:t>
+      </w:r>
+    </w:p>
+    <w:p>
+      <w:pPr>
+        <w:rPr>
+          <w:sz w:val="52"/>
+          <w:szCs w:val="52"/>
+        </w:rPr>
       </w:pPr>
     </w:p>
     <w:p>
@@ -12286,7 +13351,7 @@
       <w:r>
         <w:t xml:space="preserve">[4] </w:t>
       </w:r>
-      <w:hyperlink r:id="rId19" w:history="1">
+      <w:hyperlink r:id="rId22" w:history="1">
         <w:r>
           <w:rPr>
             <w:rStyle w:val="Hyperlink"/>
@@ -12309,7 +13374,7 @@
       <w:r>
         <w:t xml:space="preserve">[6] </w:t>
       </w:r>
-      <w:hyperlink r:id="rId20" w:history="1">
+      <w:hyperlink r:id="rId23" w:history="1">
         <w:r>
           <w:rPr>
             <w:rStyle w:val="Hyperlink"/>
@@ -12325,17 +13390,11 @@
         </w:rPr>
       </w:pPr>
       <w:r>
-        <w:t xml:space="preserve">[7] </w:t>
-      </w:r>
-      <w:r>
-        <w:t>Clean Architecture: A Craftsman's Guide to Software Structure and Design</w:t>
-      </w:r>
-      <w:r>
-        <w:t xml:space="preserve"> by Robert C Martin</w:t>
+        <w:t>[7] Clean Architecture: A Craftsman's Guide to Software Structure and Design by Robert C Martin</w:t>
       </w:r>
     </w:p>
     <w:sectPr>
-      <w:footerReference w:type="default" r:id="rId21"/>
+      <w:footerReference w:type="default" r:id="rId24"/>
       <w:pgSz w:w="11900" w:h="16840" w:code="9"/>
       <w:pgMar w:top="1417" w:right="1417" w:bottom="1417" w:left="1417" w:header="708" w:footer="708" w:gutter="0"/>
       <w:cols w:space="708"/>
@@ -12450,7 +13509,13 @@
         <w:footnoteRef/>
       </w:r>
       <w:r>
-        <w:t xml:space="preserve"> eng. Cross-platform</w:t>
+        <w:t xml:space="preserve"> </w:t>
+      </w:r>
+      <w:r>
+        <w:t xml:space="preserve">eng. </w:t>
+      </w:r>
+      <w:r>
+        <w:t>Cross-platform</w:t>
       </w:r>
     </w:p>
   </w:footnote>
@@ -12474,23 +13539,7 @@
           <w:color w:val="0D0D0D"/>
           <w:shd w:val="clear" w:color="auto" w:fill="FFFFFF"/>
         </w:rPr>
-        <w:t>Framework Class Library</w:t>
-      </w:r>
-    </w:p>
-  </w:footnote>
-  <w:footnote w:id="4">
-    <w:p>
-      <w:pPr>
-        <w:pStyle w:val="FootnoteText"/>
-      </w:pPr>
-      <w:r>
-        <w:rPr>
-          <w:rStyle w:val="FootnoteReference"/>
-        </w:rPr>
-        <w:footnoteRef/>
-      </w:r>
-      <w:r>
-        <w:t xml:space="preserve"> </w:t>
+        <w:t xml:space="preserve">Framework </w:t>
       </w:r>
       <w:r>
         <w:rPr>
@@ -12498,107 +13547,11 @@
           <w:color w:val="0D0D0D"/>
           <w:shd w:val="clear" w:color="auto" w:fill="FFFFFF"/>
         </w:rPr>
-        <w:t>Intermediate Language</w:t>
+        <w:t>Class Library</w:t>
       </w:r>
     </w:p>
   </w:footnote>
-  <w:footnote w:id="5">
-    <w:p>
-      <w:pPr>
-        <w:pStyle w:val="FootnoteText"/>
-      </w:pPr>
-      <w:r>
-        <w:rPr>
-          <w:rStyle w:val="FootnoteReference"/>
-        </w:rPr>
-        <w:footnoteRef/>
-      </w:r>
-      <w:r>
-        <w:t xml:space="preserve"> REpresentational State Transfer</w:t>
-      </w:r>
-    </w:p>
-  </w:footnote>
-  <w:footnote w:id="6">
-    <w:p>
-      <w:pPr>
-        <w:pStyle w:val="FootnoteText"/>
-      </w:pPr>
-      <w:r>
-        <w:rPr>
-          <w:rStyle w:val="FootnoteReference"/>
-        </w:rPr>
-        <w:footnoteRef/>
-      </w:r>
-      <w:r>
-        <w:t xml:space="preserve"> Application Programming Interface</w:t>
-      </w:r>
-    </w:p>
-  </w:footnote>
-  <w:footnote w:id="7">
-    <w:p>
-      <w:pPr>
-        <w:pStyle w:val="FootnoteText"/>
-      </w:pPr>
-      <w:r>
-        <w:rPr>
-          <w:rStyle w:val="FootnoteReference"/>
-        </w:rPr>
-        <w:footnoteRef/>
-      </w:r>
-      <w:r>
-        <w:t xml:space="preserve"> Object Relational Mapping</w:t>
-      </w:r>
-    </w:p>
-  </w:footnote>
-  <w:footnote w:id="8">
-    <w:p>
-      <w:pPr>
-        <w:pStyle w:val="FootnoteText"/>
-      </w:pPr>
-      <w:r>
-        <w:rPr>
-          <w:rStyle w:val="FootnoteReference"/>
-        </w:rPr>
-        <w:footnoteRef/>
-      </w:r>
-      <w:r>
-        <w:t xml:space="preserve"> Language Integrated Query</w:t>
-      </w:r>
-    </w:p>
-  </w:footnote>
-  <w:footnote w:id="9">
-    <w:p>
-      <w:pPr>
-        <w:pStyle w:val="FootnoteText"/>
-      </w:pPr>
-      <w:r>
-        <w:rPr>
-          <w:rStyle w:val="FootnoteReference"/>
-        </w:rPr>
-        <w:footnoteRef/>
-      </w:r>
-      <w:r>
-        <w:t xml:space="preserve"> Create, Read, Update, Delete</w:t>
-      </w:r>
-    </w:p>
-  </w:footnote>
-  <w:footnote w:id="10">
-    <w:p>
-      <w:pPr>
-        <w:pStyle w:val="FootnoteText"/>
-      </w:pPr>
-      <w:r>
-        <w:rPr>
-          <w:rStyle w:val="FootnoteReference"/>
-        </w:rPr>
-        <w:footnoteRef/>
-      </w:r>
-      <w:r>
-        <w:t xml:space="preserve"> Data Transfer Objects</w:t>
-      </w:r>
-    </w:p>
-  </w:footnote>
-  <w:footnote w:id="11">
+  <w:footnote w:id="4">
     <w:p>
       <w:pPr>
         <w:pStyle w:val="FootnoteText"/>
@@ -12618,7 +13571,179 @@
           <w:color w:val="0D0D0D"/>
           <w:shd w:val="clear" w:color="auto" w:fill="FFFFFF"/>
         </w:rPr>
-        <w:t>JSON Web Token</w:t>
+        <w:t xml:space="preserve">Intermediate </w:t>
+      </w:r>
+      <w:r>
+        <w:rPr>
+          <w:rFonts w:cs="Segoe UI"/>
+          <w:color w:val="0D0D0D"/>
+          <w:shd w:val="clear" w:color="auto" w:fill="FFFFFF"/>
+        </w:rPr>
+        <w:t>Language</w:t>
+      </w:r>
+    </w:p>
+  </w:footnote>
+  <w:footnote w:id="5">
+    <w:p>
+      <w:pPr>
+        <w:pStyle w:val="FootnoteText"/>
+      </w:pPr>
+      <w:r>
+        <w:rPr>
+          <w:rStyle w:val="FootnoteReference"/>
+        </w:rPr>
+        <w:footnoteRef/>
+      </w:r>
+      <w:r>
+        <w:t xml:space="preserve"> </w:t>
+      </w:r>
+      <w:r>
+        <w:t xml:space="preserve">REpresentational </w:t>
+      </w:r>
+      <w:r>
+        <w:t>State Transfer</w:t>
+      </w:r>
+    </w:p>
+  </w:footnote>
+  <w:footnote w:id="6">
+    <w:p>
+      <w:pPr>
+        <w:pStyle w:val="FootnoteText"/>
+      </w:pPr>
+      <w:r>
+        <w:rPr>
+          <w:rStyle w:val="FootnoteReference"/>
+        </w:rPr>
+        <w:footnoteRef/>
+      </w:r>
+      <w:r>
+        <w:t xml:space="preserve"> </w:t>
+      </w:r>
+      <w:r>
+        <w:t xml:space="preserve">Application </w:t>
+      </w:r>
+      <w:r>
+        <w:t>Programming Interface</w:t>
+      </w:r>
+    </w:p>
+  </w:footnote>
+  <w:footnote w:id="7">
+    <w:p>
+      <w:pPr>
+        <w:pStyle w:val="FootnoteText"/>
+      </w:pPr>
+      <w:r>
+        <w:rPr>
+          <w:rStyle w:val="FootnoteReference"/>
+        </w:rPr>
+        <w:footnoteRef/>
+      </w:r>
+      <w:r>
+        <w:t xml:space="preserve"> </w:t>
+      </w:r>
+      <w:r>
+        <w:t xml:space="preserve">Object </w:t>
+      </w:r>
+      <w:r>
+        <w:t>Relational Mapping</w:t>
+      </w:r>
+    </w:p>
+  </w:footnote>
+  <w:footnote w:id="8">
+    <w:p>
+      <w:pPr>
+        <w:pStyle w:val="FootnoteText"/>
+      </w:pPr>
+      <w:r>
+        <w:rPr>
+          <w:rStyle w:val="FootnoteReference"/>
+        </w:rPr>
+        <w:footnoteRef/>
+      </w:r>
+      <w:r>
+        <w:t xml:space="preserve"> </w:t>
+      </w:r>
+      <w:r>
+        <w:t xml:space="preserve">Language </w:t>
+      </w:r>
+      <w:r>
+        <w:t>Integrated Query</w:t>
+      </w:r>
+    </w:p>
+  </w:footnote>
+  <w:footnote w:id="9">
+    <w:p>
+      <w:pPr>
+        <w:pStyle w:val="FootnoteText"/>
+      </w:pPr>
+      <w:r>
+        <w:rPr>
+          <w:rStyle w:val="FootnoteReference"/>
+        </w:rPr>
+        <w:footnoteRef/>
+      </w:r>
+      <w:r>
+        <w:t xml:space="preserve"> </w:t>
+      </w:r>
+      <w:r>
+        <w:t xml:space="preserve">Create, </w:t>
+      </w:r>
+      <w:r>
+        <w:t>Read, Update, Delete</w:t>
+      </w:r>
+    </w:p>
+  </w:footnote>
+  <w:footnote w:id="10">
+    <w:p>
+      <w:pPr>
+        <w:pStyle w:val="FootnoteText"/>
+      </w:pPr>
+      <w:r>
+        <w:rPr>
+          <w:rStyle w:val="FootnoteReference"/>
+        </w:rPr>
+        <w:footnoteRef/>
+      </w:r>
+      <w:r>
+        <w:t xml:space="preserve"> </w:t>
+      </w:r>
+      <w:r>
+        <w:t xml:space="preserve">Data </w:t>
+      </w:r>
+      <w:r>
+        <w:t>Transfer Objects</w:t>
+      </w:r>
+    </w:p>
+  </w:footnote>
+  <w:footnote w:id="11">
+    <w:p>
+      <w:pPr>
+        <w:pStyle w:val="FootnoteText"/>
+      </w:pPr>
+      <w:r>
+        <w:rPr>
+          <w:rStyle w:val="FootnoteReference"/>
+        </w:rPr>
+        <w:footnoteRef/>
+      </w:r>
+      <w:r>
+        <w:t xml:space="preserve"> </w:t>
+      </w:r>
+      <w:r>
+        <w:rPr>
+          <w:rFonts w:cs="Segoe UI"/>
+          <w:color w:val="0D0D0D"/>
+          <w:shd w:val="clear" w:color="auto" w:fill="FFFFFF"/>
+        </w:rPr>
+        <w:t xml:space="preserve">JSON </w:t>
+      </w:r>
+      <w:r>
+        <w:rPr>
+          <w:rFonts w:cs="Segoe UI"/>
+          <w:color w:val="0D0D0D"/>
+          <w:shd w:val="clear" w:color="auto" w:fill="FFFFFF"/>
+        </w:rPr>
+        <w:t>Web Token</w:t>
       </w:r>
     </w:p>
   </w:footnote>
@@ -12634,7 +13759,13 @@
         <w:footnoteRef/>
       </w:r>
       <w:r>
-        <w:t xml:space="preserve"> Hypertext Transfer Protocol Request</w:t>
+        <w:t xml:space="preserve"> </w:t>
+      </w:r>
+      <w:r>
+        <w:t xml:space="preserve">Hypertext </w:t>
+      </w:r>
+      <w:r>
+        <w:t>Transfer Protocol Request</w:t>
       </w:r>
     </w:p>
   </w:footnote>
@@ -12650,7 +13781,13 @@
         <w:footnoteRef/>
       </w:r>
       <w:r>
-        <w:t xml:space="preserve"> eng. Brute Force Attac</w:t>
+        <w:t xml:space="preserve"> </w:t>
+      </w:r>
+      <w:r>
+        <w:t xml:space="preserve">eng. </w:t>
+      </w:r>
+      <w:r>
+        <w:t>Brute Force Attac</w:t>
       </w:r>
       <w:r>
         <w:t>k</w:t>
@@ -12669,7 +13806,10 @@
         <w:footnoteRef/>
       </w:r>
       <w:r>
-        <w:t xml:space="preserve"> HyperText Markup Language</w:t>
+        <w:t xml:space="preserve"> </w:t>
+      </w:r>
+      <w:r>
+        <w:t>HyperText Markup Language</w:t>
       </w:r>
     </w:p>
   </w:footnote>
@@ -12685,7 +13825,13 @@
         <w:footnoteRef/>
       </w:r>
       <w:r>
-        <w:t xml:space="preserve"> Cascading Style Sheets</w:t>
+        <w:t xml:space="preserve"> </w:t>
+      </w:r>
+      <w:r>
+        <w:t xml:space="preserve">Cascading </w:t>
+      </w:r>
+      <w:r>
+        <w:t>Style Sheets</w:t>
       </w:r>
     </w:p>
   </w:footnote>
@@ -12701,7 +13847,10 @@
         <w:footnoteRef/>
       </w:r>
       <w:r>
-        <w:t xml:space="preserve"> TypeScript</w:t>
+        <w:t xml:space="preserve"> </w:t>
+      </w:r>
+      <w:r>
+        <w:t>TypeScript</w:t>
       </w:r>
     </w:p>
   </w:footnote>
@@ -12717,7 +13866,10 @@
         <w:footnoteRef/>
       </w:r>
       <w:r>
-        <w:t xml:space="preserve"> User Interface</w:t>
+        <w:t xml:space="preserve"> </w:t>
+      </w:r>
+      <w:r>
+        <w:t>User Interface</w:t>
       </w:r>
     </w:p>
   </w:footnote>
@@ -12733,7 +13885,13 @@
         <w:footnoteRef/>
       </w:r>
       <w:r>
-        <w:t xml:space="preserve"> Single Page Application</w:t>
+        <w:t xml:space="preserve"> </w:t>
+      </w:r>
+      <w:r>
+        <w:t xml:space="preserve">Single </w:t>
+      </w:r>
+      <w:r>
+        <w:t>Page Application</w:t>
       </w:r>
     </w:p>
   </w:footnote>
@@ -12749,7 +13907,10 @@
         <w:footnoteRef/>
       </w:r>
       <w:r>
-        <w:t xml:space="preserve"> namespace</w:t>
+        <w:t xml:space="preserve"> </w:t>
+      </w:r>
+      <w:r>
+        <w:t>namespace</w:t>
       </w:r>
     </w:p>
   </w:footnote>
@@ -12765,7 +13926,10 @@
         <w:footnoteRef/>
       </w:r>
       <w:r>
-        <w:t xml:space="preserve"> Model View Controller</w:t>
+        <w:t xml:space="preserve"> </w:t>
+      </w:r>
+      <w:r>
+        <w:t>Model View Controller</w:t>
       </w:r>
     </w:p>
   </w:footnote>
@@ -12781,7 +13945,13 @@
         <w:footnoteRef/>
       </w:r>
       <w:r>
-        <w:t xml:space="preserve"> Model Model-View Model</w:t>
+        <w:t xml:space="preserve"> </w:t>
+      </w:r>
+      <w:r>
+        <w:t xml:space="preserve">Model </w:t>
+      </w:r>
+      <w:r>
+        <w:t>Model-View Model</w:t>
       </w:r>
     </w:p>
   </w:footnote>
@@ -12800,7 +13970,13 @@
         <w:footnoteRef/>
       </w:r>
       <w:r>
-        <w:t xml:space="preserve"> Eng. Dependency Injection</w:t>
+        <w:t xml:space="preserve"> </w:t>
+      </w:r>
+      <w:r>
+        <w:t xml:space="preserve">Eng. </w:t>
+      </w:r>
+      <w:r>
+        <w:t>Dependency Injection</w:t>
       </w:r>
     </w:p>
   </w:footnote>
@@ -12810,6 +13986,119 @@
 <file path=word/numbering.xml><?xml version="1.0" encoding="utf-8"?>
 <w:numbering xmlns:wpc="http://schemas.microsoft.com/office/word/2010/wordprocessingCanvas" xmlns:cx="http://schemas.microsoft.com/office/drawing/2014/chartex" xmlns:cx1="http://schemas.microsoft.com/office/drawing/2015/9/8/chartex" xmlns:cx2="http://schemas.microsoft.com/office/drawing/2015/10/21/chartex" xmlns:cx3="http://schemas.microsoft.com/office/drawing/2016/5/9/chartex" xmlns:cx4="http://schemas.microsoft.com/office/drawing/2016/5/10/chartex" xmlns:cx5="http://schemas.microsoft.com/office/drawing/2016/5/11/chartex" xmlns:cx6="http://schemas.microsoft.com/office/drawing/2016/5/12/chartex" xmlns:cx7="http://schemas.microsoft.com/office/drawing/2016/5/13/chartex" xmlns:cx8="http://schemas.microsoft.com/office/drawing/2016/5/14/chartex" xmlns:mc="http://schemas.openxmlformats.org/markup-compatibility/2006" xmlns:aink="http://schemas.microsoft.com/office/drawing/2016/ink" xmlns:am3d="http://schemas.microsoft.com/office/drawing/2017/model3d" xmlns:o="urn:schemas-microsoft-com:office:office" xmlns:oel="http://schemas.microsoft.com/office/2019/extlst" xmlns:r="http://schemas.openxmlformats.org/officeDocument/2006/relationships" xmlns:m="http://schemas.openxmlformats.org/officeDocument/2006/math" xmlns:v="urn:schemas-microsoft-com:vml" xmlns:wp14="http://schemas.microsoft.com/office/word/2010/wordprocessingDrawing" xmlns:wp="http://schemas.openxmlformats.org/drawingml/2006/wordprocessingDrawing" xmlns:w10="urn:schemas-microsoft-com:office:word" xmlns:w="http://schemas.openxmlformats.org/wordprocessingml/2006/main" xmlns:w14="http://schemas.microsoft.com/office/word/2010/wordml" xmlns:w15="http://schemas.microsoft.com/office/word/2012/wordml" xmlns:w16cex="http://schemas.microsoft.com/office/word/2018/wordml/cex" xmlns:w16cid="http://schemas.microsoft.com/office/word/2016/wordml/cid" xmlns:w16="http://schemas.microsoft.com/office/word/2018/wordml" xmlns:w16du="http://schemas.microsoft.com/office/word/2023/wordml/word16du" xmlns:w16sdtdh="http://schemas.microsoft.com/office/word/2020/wordml/sdtdatahash" xmlns:w16se="http://schemas.microsoft.com/office/word/2015/wordml/symex" xmlns:wpg="http://schemas.microsoft.com/office/word/2010/wordprocessingGroup" xmlns:wpi="http://schemas.microsoft.com/office/word/2010/wordprocessingInk" xmlns:wne="http://schemas.microsoft.com/office/word/2006/wordml" xmlns:wps="http://schemas.microsoft.com/office/word/2010/wordprocessingShape" mc:Ignorable="w14 w15 w16se w16cid w16 w16cex w16sdtdh w16du wp14">
   <w:abstractNum w:abstractNumId="0" w15:restartNumberingAfterBreak="0">
+    <w:nsid w:val="003228E2"/>
+    <w:multiLevelType w:val="hybridMultilevel"/>
+    <w:tmpl w:val="87740EB2"/>
+    <w:lvl w:ilvl="0" w:tplc="04090001">
+      <w:start w:val="1"/>
+      <w:numFmt w:val="bullet"/>
+      <w:lvlText w:val=""/>
+      <w:lvlJc w:val="left"/>
+      <w:pPr>
+        <w:ind w:left="1440" w:hanging="360"/>
+      </w:pPr>
+      <w:rPr>
+        <w:rFonts w:ascii="Symbol" w:hAnsi="Symbol" w:hint="default"/>
+      </w:rPr>
+    </w:lvl>
+    <w:lvl w:ilvl="1" w:tplc="04090003" w:tentative="1">
+      <w:start w:val="1"/>
+      <w:numFmt w:val="bullet"/>
+      <w:lvlText w:val="o"/>
+      <w:lvlJc w:val="left"/>
+      <w:pPr>
+        <w:ind w:left="2160" w:hanging="360"/>
+      </w:pPr>
+      <w:rPr>
+        <w:rFonts w:ascii="Courier New" w:hAnsi="Courier New" w:cs="Courier New" w:hint="default"/>
+      </w:rPr>
+    </w:lvl>
+    <w:lvl w:ilvl="2" w:tplc="04090005" w:tentative="1">
+      <w:start w:val="1"/>
+      <w:numFmt w:val="bullet"/>
+      <w:lvlText w:val=""/>
+      <w:lvlJc w:val="left"/>
+      <w:pPr>
+        <w:ind w:left="2880" w:hanging="360"/>
+      </w:pPr>
+      <w:rPr>
+        <w:rFonts w:ascii="Wingdings" w:hAnsi="Wingdings" w:hint="default"/>
+      </w:rPr>
+    </w:lvl>
+    <w:lvl w:ilvl="3" w:tplc="04090001" w:tentative="1">
+      <w:start w:val="1"/>
+      <w:numFmt w:val="bullet"/>
+      <w:lvlText w:val=""/>
+      <w:lvlJc w:val="left"/>
+      <w:pPr>
+        <w:ind w:left="3600" w:hanging="360"/>
+      </w:pPr>
+      <w:rPr>
+        <w:rFonts w:ascii="Symbol" w:hAnsi="Symbol" w:hint="default"/>
+      </w:rPr>
+    </w:lvl>
+    <w:lvl w:ilvl="4" w:tplc="04090003" w:tentative="1">
+      <w:start w:val="1"/>
+      <w:numFmt w:val="bullet"/>
+      <w:lvlText w:val="o"/>
+      <w:lvlJc w:val="left"/>
+      <w:pPr>
+        <w:ind w:left="4320" w:hanging="360"/>
+      </w:pPr>
+      <w:rPr>
+        <w:rFonts w:ascii="Courier New" w:hAnsi="Courier New" w:cs="Courier New" w:hint="default"/>
+      </w:rPr>
+    </w:lvl>
+    <w:lvl w:ilvl="5" w:tplc="04090005" w:tentative="1">
+      <w:start w:val="1"/>
+      <w:numFmt w:val="bullet"/>
+      <w:lvlText w:val=""/>
+      <w:lvlJc w:val="left"/>
+      <w:pPr>
+        <w:ind w:left="5040" w:hanging="360"/>
+      </w:pPr>
+      <w:rPr>
+        <w:rFonts w:ascii="Wingdings" w:hAnsi="Wingdings" w:hint="default"/>
+      </w:rPr>
+    </w:lvl>
+    <w:lvl w:ilvl="6" w:tplc="04090001" w:tentative="1">
+      <w:start w:val="1"/>
+      <w:numFmt w:val="bullet"/>
+      <w:lvlText w:val=""/>
+      <w:lvlJc w:val="left"/>
+      <w:pPr>
+        <w:ind w:left="5760" w:hanging="360"/>
+      </w:pPr>
+      <w:rPr>
+        <w:rFonts w:ascii="Symbol" w:hAnsi="Symbol" w:hint="default"/>
+      </w:rPr>
+    </w:lvl>
+    <w:lvl w:ilvl="7" w:tplc="04090003" w:tentative="1">
+      <w:start w:val="1"/>
+      <w:numFmt w:val="bullet"/>
+      <w:lvlText w:val="o"/>
+      <w:lvlJc w:val="left"/>
+      <w:pPr>
+        <w:ind w:left="6480" w:hanging="360"/>
+      </w:pPr>
+      <w:rPr>
+        <w:rFonts w:ascii="Courier New" w:hAnsi="Courier New" w:cs="Courier New" w:hint="default"/>
+      </w:rPr>
+    </w:lvl>
+    <w:lvl w:ilvl="8" w:tplc="04090005" w:tentative="1">
+      <w:start w:val="1"/>
+      <w:numFmt w:val="bullet"/>
+      <w:lvlText w:val=""/>
+      <w:lvlJc w:val="left"/>
+      <w:pPr>
+        <w:ind w:left="7200" w:hanging="360"/>
+      </w:pPr>
+      <w:rPr>
+        <w:rFonts w:ascii="Wingdings" w:hAnsi="Wingdings" w:hint="default"/>
+      </w:rPr>
+    </w:lvl>
+  </w:abstractNum>
+  <w:abstractNum w:abstractNumId="1" w15:restartNumberingAfterBreak="0">
     <w:nsid w:val="05A84068"/>
     <w:multiLevelType w:val="multilevel"/>
     <w:tmpl w:val="20ACD43E"/>
@@ -12922,7 +14211,7 @@
       </w:rPr>
     </w:lvl>
   </w:abstractNum>
-  <w:abstractNum w:abstractNumId="1" w15:restartNumberingAfterBreak="0">
+  <w:abstractNum w:abstractNumId="2" w15:restartNumberingAfterBreak="0">
     <w:nsid w:val="0B8D536D"/>
     <w:multiLevelType w:val="hybridMultilevel"/>
     <w:tmpl w:val="861A12E4"/>
@@ -13008,7 +14297,7 @@
       </w:pPr>
     </w:lvl>
   </w:abstractNum>
-  <w:abstractNum w:abstractNumId="2" w15:restartNumberingAfterBreak="0">
+  <w:abstractNum w:abstractNumId="3" w15:restartNumberingAfterBreak="0">
     <w:nsid w:val="105D7F24"/>
     <w:multiLevelType w:val="multilevel"/>
     <w:tmpl w:val="BAAAB288"/>
@@ -13121,7 +14410,7 @@
       </w:rPr>
     </w:lvl>
   </w:abstractNum>
-  <w:abstractNum w:abstractNumId="3" w15:restartNumberingAfterBreak="0">
+  <w:abstractNum w:abstractNumId="4" w15:restartNumberingAfterBreak="0">
     <w:nsid w:val="131A6F7F"/>
     <w:multiLevelType w:val="hybridMultilevel"/>
     <w:tmpl w:val="4DBA2854"/>
@@ -13207,7 +14496,7 @@
       </w:pPr>
     </w:lvl>
   </w:abstractNum>
-  <w:abstractNum w:abstractNumId="4" w15:restartNumberingAfterBreak="0">
+  <w:abstractNum w:abstractNumId="5" w15:restartNumberingAfterBreak="0">
     <w:nsid w:val="175E357D"/>
     <w:multiLevelType w:val="hybridMultilevel"/>
     <w:tmpl w:val="C6149AC4"/>
@@ -13296,7 +14585,7 @@
       </w:pPr>
     </w:lvl>
   </w:abstractNum>
-  <w:abstractNum w:abstractNumId="5" w15:restartNumberingAfterBreak="0">
+  <w:abstractNum w:abstractNumId="6" w15:restartNumberingAfterBreak="0">
     <w:nsid w:val="1CEB10CB"/>
     <w:multiLevelType w:val="hybridMultilevel"/>
     <w:tmpl w:val="C1FA4A4A"/>
@@ -13409,7 +14698,7 @@
       </w:rPr>
     </w:lvl>
   </w:abstractNum>
-  <w:abstractNum w:abstractNumId="6" w15:restartNumberingAfterBreak="0">
+  <w:abstractNum w:abstractNumId="7" w15:restartNumberingAfterBreak="0">
     <w:nsid w:val="1D771118"/>
     <w:multiLevelType w:val="hybridMultilevel"/>
     <w:tmpl w:val="F00E0746"/>
@@ -13495,7 +14784,7 @@
       </w:pPr>
     </w:lvl>
   </w:abstractNum>
-  <w:abstractNum w:abstractNumId="7" w15:restartNumberingAfterBreak="0">
+  <w:abstractNum w:abstractNumId="8" w15:restartNumberingAfterBreak="0">
     <w:nsid w:val="1E735060"/>
     <w:multiLevelType w:val="hybridMultilevel"/>
     <w:tmpl w:val="B232A836"/>
@@ -13608,7 +14897,7 @@
       </w:rPr>
     </w:lvl>
   </w:abstractNum>
-  <w:abstractNum w:abstractNumId="8" w15:restartNumberingAfterBreak="0">
+  <w:abstractNum w:abstractNumId="9" w15:restartNumberingAfterBreak="0">
     <w:nsid w:val="20730E96"/>
     <w:multiLevelType w:val="hybridMultilevel"/>
     <w:tmpl w:val="8EA4D190"/>
@@ -13721,7 +15010,352 @@
       </w:rPr>
     </w:lvl>
   </w:abstractNum>
-  <w:abstractNum w:abstractNumId="9" w15:restartNumberingAfterBreak="0">
+  <w:abstractNum w:abstractNumId="10" w15:restartNumberingAfterBreak="0">
+    <w:nsid w:val="23BE65EA"/>
+    <w:multiLevelType w:val="multilevel"/>
+    <w:tmpl w:val="1736D1B0"/>
+    <w:lvl w:ilvl="0">
+      <w:start w:val="1"/>
+      <w:numFmt w:val="bullet"/>
+      <w:lvlText w:val=""/>
+      <w:lvlJc w:val="left"/>
+      <w:pPr>
+        <w:tabs>
+          <w:tab w:val="num" w:pos="720"/>
+        </w:tabs>
+        <w:ind w:left="720" w:hanging="360"/>
+      </w:pPr>
+      <w:rPr>
+        <w:rFonts w:ascii="Symbol" w:hAnsi="Symbol" w:hint="default"/>
+      </w:rPr>
+    </w:lvl>
+    <w:lvl w:ilvl="1" w:tentative="1">
+      <w:start w:val="1"/>
+      <w:numFmt w:val="decimal"/>
+      <w:lvlText w:val="%2."/>
+      <w:lvlJc w:val="left"/>
+      <w:pPr>
+        <w:tabs>
+          <w:tab w:val="num" w:pos="1440"/>
+        </w:tabs>
+        <w:ind w:left="1440" w:hanging="360"/>
+      </w:pPr>
+    </w:lvl>
+    <w:lvl w:ilvl="2" w:tentative="1">
+      <w:start w:val="1"/>
+      <w:numFmt w:val="decimal"/>
+      <w:lvlText w:val="%3."/>
+      <w:lvlJc w:val="left"/>
+      <w:pPr>
+        <w:tabs>
+          <w:tab w:val="num" w:pos="2160"/>
+        </w:tabs>
+        <w:ind w:left="2160" w:hanging="360"/>
+      </w:pPr>
+    </w:lvl>
+    <w:lvl w:ilvl="3" w:tentative="1">
+      <w:start w:val="1"/>
+      <w:numFmt w:val="decimal"/>
+      <w:lvlText w:val="%4."/>
+      <w:lvlJc w:val="left"/>
+      <w:pPr>
+        <w:tabs>
+          <w:tab w:val="num" w:pos="2880"/>
+        </w:tabs>
+        <w:ind w:left="2880" w:hanging="360"/>
+      </w:pPr>
+    </w:lvl>
+    <w:lvl w:ilvl="4" w:tentative="1">
+      <w:start w:val="1"/>
+      <w:numFmt w:val="decimal"/>
+      <w:lvlText w:val="%5."/>
+      <w:lvlJc w:val="left"/>
+      <w:pPr>
+        <w:tabs>
+          <w:tab w:val="num" w:pos="3600"/>
+        </w:tabs>
+        <w:ind w:left="3600" w:hanging="360"/>
+      </w:pPr>
+    </w:lvl>
+    <w:lvl w:ilvl="5" w:tentative="1">
+      <w:start w:val="1"/>
+      <w:numFmt w:val="decimal"/>
+      <w:lvlText w:val="%6."/>
+      <w:lvlJc w:val="left"/>
+      <w:pPr>
+        <w:tabs>
+          <w:tab w:val="num" w:pos="4320"/>
+        </w:tabs>
+        <w:ind w:left="4320" w:hanging="360"/>
+      </w:pPr>
+    </w:lvl>
+    <w:lvl w:ilvl="6" w:tentative="1">
+      <w:start w:val="1"/>
+      <w:numFmt w:val="decimal"/>
+      <w:lvlText w:val="%7."/>
+      <w:lvlJc w:val="left"/>
+      <w:pPr>
+        <w:tabs>
+          <w:tab w:val="num" w:pos="5040"/>
+        </w:tabs>
+        <w:ind w:left="5040" w:hanging="360"/>
+      </w:pPr>
+    </w:lvl>
+    <w:lvl w:ilvl="7" w:tentative="1">
+      <w:start w:val="1"/>
+      <w:numFmt w:val="decimal"/>
+      <w:lvlText w:val="%8."/>
+      <w:lvlJc w:val="left"/>
+      <w:pPr>
+        <w:tabs>
+          <w:tab w:val="num" w:pos="5760"/>
+        </w:tabs>
+        <w:ind w:left="5760" w:hanging="360"/>
+      </w:pPr>
+    </w:lvl>
+    <w:lvl w:ilvl="8" w:tentative="1">
+      <w:start w:val="1"/>
+      <w:numFmt w:val="decimal"/>
+      <w:lvlText w:val="%9."/>
+      <w:lvlJc w:val="left"/>
+      <w:pPr>
+        <w:tabs>
+          <w:tab w:val="num" w:pos="6480"/>
+        </w:tabs>
+        <w:ind w:left="6480" w:hanging="360"/>
+      </w:pPr>
+    </w:lvl>
+  </w:abstractNum>
+  <w:abstractNum w:abstractNumId="11" w15:restartNumberingAfterBreak="0">
+    <w:nsid w:val="272C7ADA"/>
+    <w:multiLevelType w:val="multilevel"/>
+    <w:tmpl w:val="978AF8F0"/>
+    <w:lvl w:ilvl="0">
+      <w:start w:val="1"/>
+      <w:numFmt w:val="decimal"/>
+      <w:lvlText w:val="%1."/>
+      <w:lvlJc w:val="left"/>
+      <w:pPr>
+        <w:tabs>
+          <w:tab w:val="num" w:pos="720"/>
+        </w:tabs>
+        <w:ind w:left="720" w:hanging="360"/>
+      </w:pPr>
+    </w:lvl>
+    <w:lvl w:ilvl="1" w:tentative="1">
+      <w:start w:val="1"/>
+      <w:numFmt w:val="decimal"/>
+      <w:lvlText w:val="%2."/>
+      <w:lvlJc w:val="left"/>
+      <w:pPr>
+        <w:tabs>
+          <w:tab w:val="num" w:pos="1440"/>
+        </w:tabs>
+        <w:ind w:left="1440" w:hanging="360"/>
+      </w:pPr>
+    </w:lvl>
+    <w:lvl w:ilvl="2" w:tentative="1">
+      <w:start w:val="1"/>
+      <w:numFmt w:val="decimal"/>
+      <w:lvlText w:val="%3."/>
+      <w:lvlJc w:val="left"/>
+      <w:pPr>
+        <w:tabs>
+          <w:tab w:val="num" w:pos="2160"/>
+        </w:tabs>
+        <w:ind w:left="2160" w:hanging="360"/>
+      </w:pPr>
+    </w:lvl>
+    <w:lvl w:ilvl="3" w:tentative="1">
+      <w:start w:val="1"/>
+      <w:numFmt w:val="decimal"/>
+      <w:lvlText w:val="%4."/>
+      <w:lvlJc w:val="left"/>
+      <w:pPr>
+        <w:tabs>
+          <w:tab w:val="num" w:pos="2880"/>
+        </w:tabs>
+        <w:ind w:left="2880" w:hanging="360"/>
+      </w:pPr>
+    </w:lvl>
+    <w:lvl w:ilvl="4" w:tentative="1">
+      <w:start w:val="1"/>
+      <w:numFmt w:val="decimal"/>
+      <w:lvlText w:val="%5."/>
+      <w:lvlJc w:val="left"/>
+      <w:pPr>
+        <w:tabs>
+          <w:tab w:val="num" w:pos="3600"/>
+        </w:tabs>
+        <w:ind w:left="3600" w:hanging="360"/>
+      </w:pPr>
+    </w:lvl>
+    <w:lvl w:ilvl="5" w:tentative="1">
+      <w:start w:val="1"/>
+      <w:numFmt w:val="decimal"/>
+      <w:lvlText w:val="%6."/>
+      <w:lvlJc w:val="left"/>
+      <w:pPr>
+        <w:tabs>
+          <w:tab w:val="num" w:pos="4320"/>
+        </w:tabs>
+        <w:ind w:left="4320" w:hanging="360"/>
+      </w:pPr>
+    </w:lvl>
+    <w:lvl w:ilvl="6" w:tentative="1">
+      <w:start w:val="1"/>
+      <w:numFmt w:val="decimal"/>
+      <w:lvlText w:val="%7."/>
+      <w:lvlJc w:val="left"/>
+      <w:pPr>
+        <w:tabs>
+          <w:tab w:val="num" w:pos="5040"/>
+        </w:tabs>
+        <w:ind w:left="5040" w:hanging="360"/>
+      </w:pPr>
+    </w:lvl>
+    <w:lvl w:ilvl="7" w:tentative="1">
+      <w:start w:val="1"/>
+      <w:numFmt w:val="decimal"/>
+      <w:lvlText w:val="%8."/>
+      <w:lvlJc w:val="left"/>
+      <w:pPr>
+        <w:tabs>
+          <w:tab w:val="num" w:pos="5760"/>
+        </w:tabs>
+        <w:ind w:left="5760" w:hanging="360"/>
+      </w:pPr>
+    </w:lvl>
+    <w:lvl w:ilvl="8" w:tentative="1">
+      <w:start w:val="1"/>
+      <w:numFmt w:val="decimal"/>
+      <w:lvlText w:val="%9."/>
+      <w:lvlJc w:val="left"/>
+      <w:pPr>
+        <w:tabs>
+          <w:tab w:val="num" w:pos="6480"/>
+        </w:tabs>
+        <w:ind w:left="6480" w:hanging="360"/>
+      </w:pPr>
+    </w:lvl>
+  </w:abstractNum>
+  <w:abstractNum w:abstractNumId="12" w15:restartNumberingAfterBreak="0">
+    <w:nsid w:val="29E1677B"/>
+    <w:multiLevelType w:val="multilevel"/>
+    <w:tmpl w:val="1736D1B0"/>
+    <w:lvl w:ilvl="0">
+      <w:start w:val="1"/>
+      <w:numFmt w:val="bullet"/>
+      <w:lvlText w:val=""/>
+      <w:lvlJc w:val="left"/>
+      <w:pPr>
+        <w:tabs>
+          <w:tab w:val="num" w:pos="720"/>
+        </w:tabs>
+        <w:ind w:left="720" w:hanging="360"/>
+      </w:pPr>
+      <w:rPr>
+        <w:rFonts w:ascii="Symbol" w:hAnsi="Symbol" w:hint="default"/>
+      </w:rPr>
+    </w:lvl>
+    <w:lvl w:ilvl="1" w:tentative="1">
+      <w:start w:val="1"/>
+      <w:numFmt w:val="decimal"/>
+      <w:lvlText w:val="%2."/>
+      <w:lvlJc w:val="left"/>
+      <w:pPr>
+        <w:tabs>
+          <w:tab w:val="num" w:pos="1440"/>
+        </w:tabs>
+        <w:ind w:left="1440" w:hanging="360"/>
+      </w:pPr>
+    </w:lvl>
+    <w:lvl w:ilvl="2" w:tentative="1">
+      <w:start w:val="1"/>
+      <w:numFmt w:val="decimal"/>
+      <w:lvlText w:val="%3."/>
+      <w:lvlJc w:val="left"/>
+      <w:pPr>
+        <w:tabs>
+          <w:tab w:val="num" w:pos="2160"/>
+        </w:tabs>
+        <w:ind w:left="2160" w:hanging="360"/>
+      </w:pPr>
+    </w:lvl>
+    <w:lvl w:ilvl="3" w:tentative="1">
+      <w:start w:val="1"/>
+      <w:numFmt w:val="decimal"/>
+      <w:lvlText w:val="%4."/>
+      <w:lvlJc w:val="left"/>
+      <w:pPr>
+        <w:tabs>
+          <w:tab w:val="num" w:pos="2880"/>
+        </w:tabs>
+        <w:ind w:left="2880" w:hanging="360"/>
+      </w:pPr>
+    </w:lvl>
+    <w:lvl w:ilvl="4" w:tentative="1">
+      <w:start w:val="1"/>
+      <w:numFmt w:val="decimal"/>
+      <w:lvlText w:val="%5."/>
+      <w:lvlJc w:val="left"/>
+      <w:pPr>
+        <w:tabs>
+          <w:tab w:val="num" w:pos="3600"/>
+        </w:tabs>
+        <w:ind w:left="3600" w:hanging="360"/>
+      </w:pPr>
+    </w:lvl>
+    <w:lvl w:ilvl="5" w:tentative="1">
+      <w:start w:val="1"/>
+      <w:numFmt w:val="decimal"/>
+      <w:lvlText w:val="%6."/>
+      <w:lvlJc w:val="left"/>
+      <w:pPr>
+        <w:tabs>
+          <w:tab w:val="num" w:pos="4320"/>
+        </w:tabs>
+        <w:ind w:left="4320" w:hanging="360"/>
+      </w:pPr>
+    </w:lvl>
+    <w:lvl w:ilvl="6" w:tentative="1">
+      <w:start w:val="1"/>
+      <w:numFmt w:val="decimal"/>
+      <w:lvlText w:val="%7."/>
+      <w:lvlJc w:val="left"/>
+      <w:pPr>
+        <w:tabs>
+          <w:tab w:val="num" w:pos="5040"/>
+        </w:tabs>
+        <w:ind w:left="5040" w:hanging="360"/>
+      </w:pPr>
+    </w:lvl>
+    <w:lvl w:ilvl="7" w:tentative="1">
+      <w:start w:val="1"/>
+      <w:numFmt w:val="decimal"/>
+      <w:lvlText w:val="%8."/>
+      <w:lvlJc w:val="left"/>
+      <w:pPr>
+        <w:tabs>
+          <w:tab w:val="num" w:pos="5760"/>
+        </w:tabs>
+        <w:ind w:left="5760" w:hanging="360"/>
+      </w:pPr>
+    </w:lvl>
+    <w:lvl w:ilvl="8" w:tentative="1">
+      <w:start w:val="1"/>
+      <w:numFmt w:val="decimal"/>
+      <w:lvlText w:val="%9."/>
+      <w:lvlJc w:val="left"/>
+      <w:pPr>
+        <w:tabs>
+          <w:tab w:val="num" w:pos="6480"/>
+        </w:tabs>
+        <w:ind w:left="6480" w:hanging="360"/>
+      </w:pPr>
+    </w:lvl>
+  </w:abstractNum>
+  <w:abstractNum w:abstractNumId="13" w15:restartNumberingAfterBreak="0">
     <w:nsid w:val="2A18086D"/>
     <w:multiLevelType w:val="hybridMultilevel"/>
     <w:tmpl w:val="C0A2A970"/>
@@ -13834,7 +15468,7 @@
       </w:rPr>
     </w:lvl>
   </w:abstractNum>
-  <w:abstractNum w:abstractNumId="10" w15:restartNumberingAfterBreak="0">
+  <w:abstractNum w:abstractNumId="14" w15:restartNumberingAfterBreak="0">
     <w:nsid w:val="3B6300C2"/>
     <w:multiLevelType w:val="hybridMultilevel"/>
     <w:tmpl w:val="9F1464E8"/>
@@ -13947,7 +15581,7 @@
       </w:rPr>
     </w:lvl>
   </w:abstractNum>
-  <w:abstractNum w:abstractNumId="11" w15:restartNumberingAfterBreak="0">
+  <w:abstractNum w:abstractNumId="15" w15:restartNumberingAfterBreak="0">
     <w:nsid w:val="42BB35BB"/>
     <w:multiLevelType w:val="hybridMultilevel"/>
     <w:tmpl w:val="EEF23D32"/>
@@ -14060,7 +15694,7 @@
       </w:rPr>
     </w:lvl>
   </w:abstractNum>
-  <w:abstractNum w:abstractNumId="12" w15:restartNumberingAfterBreak="0">
+  <w:abstractNum w:abstractNumId="16" w15:restartNumberingAfterBreak="0">
     <w:nsid w:val="47E55895"/>
     <w:multiLevelType w:val="hybridMultilevel"/>
     <w:tmpl w:val="686E9EC4"/>
@@ -14173,7 +15807,7 @@
       </w:rPr>
     </w:lvl>
   </w:abstractNum>
-  <w:abstractNum w:abstractNumId="13" w15:restartNumberingAfterBreak="0">
+  <w:abstractNum w:abstractNumId="17" w15:restartNumberingAfterBreak="0">
     <w:nsid w:val="4A9C1131"/>
     <w:multiLevelType w:val="hybridMultilevel"/>
     <w:tmpl w:val="537E7E6C"/>
@@ -14286,7 +15920,7 @@
       </w:rPr>
     </w:lvl>
   </w:abstractNum>
-  <w:abstractNum w:abstractNumId="14" w15:restartNumberingAfterBreak="0">
+  <w:abstractNum w:abstractNumId="18" w15:restartNumberingAfterBreak="0">
     <w:nsid w:val="4AE87073"/>
     <w:multiLevelType w:val="hybridMultilevel"/>
     <w:tmpl w:val="905EF560"/>
@@ -14399,7 +16033,7 @@
       </w:rPr>
     </w:lvl>
   </w:abstractNum>
-  <w:abstractNum w:abstractNumId="15" w15:restartNumberingAfterBreak="0">
+  <w:abstractNum w:abstractNumId="19" w15:restartNumberingAfterBreak="0">
     <w:nsid w:val="4BC86F75"/>
     <w:multiLevelType w:val="hybridMultilevel"/>
     <w:tmpl w:val="0A6AFE26"/>
@@ -14488,7 +16122,7 @@
       </w:pPr>
     </w:lvl>
   </w:abstractNum>
-  <w:abstractNum w:abstractNumId="16" w15:restartNumberingAfterBreak="0">
+  <w:abstractNum w:abstractNumId="20" w15:restartNumberingAfterBreak="0">
     <w:nsid w:val="4DC121FD"/>
     <w:multiLevelType w:val="hybridMultilevel"/>
     <w:tmpl w:val="3C5E52BA"/>
@@ -14601,7 +16235,7 @@
       </w:rPr>
     </w:lvl>
   </w:abstractNum>
-  <w:abstractNum w:abstractNumId="17" w15:restartNumberingAfterBreak="0">
+  <w:abstractNum w:abstractNumId="21" w15:restartNumberingAfterBreak="0">
     <w:nsid w:val="54C83177"/>
     <w:multiLevelType w:val="multilevel"/>
     <w:tmpl w:val="C7605AA2"/>
@@ -14714,7 +16348,7 @@
       </w:rPr>
     </w:lvl>
   </w:abstractNum>
-  <w:abstractNum w:abstractNumId="18" w15:restartNumberingAfterBreak="0">
+  <w:abstractNum w:abstractNumId="22" w15:restartNumberingAfterBreak="0">
     <w:nsid w:val="56D450C9"/>
     <w:multiLevelType w:val="hybridMultilevel"/>
     <w:tmpl w:val="04489BEA"/>
@@ -14827,7 +16461,7 @@
       </w:rPr>
     </w:lvl>
   </w:abstractNum>
-  <w:abstractNum w:abstractNumId="19" w15:restartNumberingAfterBreak="0">
+  <w:abstractNum w:abstractNumId="23" w15:restartNumberingAfterBreak="0">
     <w:nsid w:val="5AE41785"/>
     <w:multiLevelType w:val="multilevel"/>
     <w:tmpl w:val="160C21F4"/>
@@ -14940,7 +16574,7 @@
       </w:rPr>
     </w:lvl>
   </w:abstractNum>
-  <w:abstractNum w:abstractNumId="20" w15:restartNumberingAfterBreak="0">
+  <w:abstractNum w:abstractNumId="24" w15:restartNumberingAfterBreak="0">
     <w:nsid w:val="60475AC7"/>
     <w:multiLevelType w:val="hybridMultilevel"/>
     <w:tmpl w:val="BDD2A874"/>
@@ -15026,7 +16660,7 @@
       </w:pPr>
     </w:lvl>
   </w:abstractNum>
-  <w:abstractNum w:abstractNumId="21" w15:restartNumberingAfterBreak="0">
+  <w:abstractNum w:abstractNumId="25" w15:restartNumberingAfterBreak="0">
     <w:nsid w:val="621D3D3D"/>
     <w:multiLevelType w:val="hybridMultilevel"/>
     <w:tmpl w:val="71AC5022"/>
@@ -15139,7 +16773,123 @@
       </w:rPr>
     </w:lvl>
   </w:abstractNum>
-  <w:abstractNum w:abstractNumId="22" w15:restartNumberingAfterBreak="0">
+  <w:abstractNum w:abstractNumId="26" w15:restartNumberingAfterBreak="0">
+    <w:nsid w:val="655A0365"/>
+    <w:multiLevelType w:val="multilevel"/>
+    <w:tmpl w:val="1736D1B0"/>
+    <w:lvl w:ilvl="0">
+      <w:start w:val="1"/>
+      <w:numFmt w:val="bullet"/>
+      <w:lvlText w:val=""/>
+      <w:lvlJc w:val="left"/>
+      <w:pPr>
+        <w:tabs>
+          <w:tab w:val="num" w:pos="720"/>
+        </w:tabs>
+        <w:ind w:left="720" w:hanging="360"/>
+      </w:pPr>
+      <w:rPr>
+        <w:rFonts w:ascii="Symbol" w:hAnsi="Symbol" w:hint="default"/>
+      </w:rPr>
+    </w:lvl>
+    <w:lvl w:ilvl="1" w:tentative="1">
+      <w:start w:val="1"/>
+      <w:numFmt w:val="decimal"/>
+      <w:lvlText w:val="%2."/>
+      <w:lvlJc w:val="left"/>
+      <w:pPr>
+        <w:tabs>
+          <w:tab w:val="num" w:pos="1440"/>
+        </w:tabs>
+        <w:ind w:left="1440" w:hanging="360"/>
+      </w:pPr>
+    </w:lvl>
+    <w:lvl w:ilvl="2" w:tentative="1">
+      <w:start w:val="1"/>
+      <w:numFmt w:val="decimal"/>
+      <w:lvlText w:val="%3."/>
+      <w:lvlJc w:val="left"/>
+      <w:pPr>
+        <w:tabs>
+          <w:tab w:val="num" w:pos="2160"/>
+        </w:tabs>
+        <w:ind w:left="2160" w:hanging="360"/>
+      </w:pPr>
+    </w:lvl>
+    <w:lvl w:ilvl="3" w:tentative="1">
+      <w:start w:val="1"/>
+      <w:numFmt w:val="decimal"/>
+      <w:lvlText w:val="%4."/>
+      <w:lvlJc w:val="left"/>
+      <w:pPr>
+        <w:tabs>
+          <w:tab w:val="num" w:pos="2880"/>
+        </w:tabs>
+        <w:ind w:left="2880" w:hanging="360"/>
+      </w:pPr>
+    </w:lvl>
+    <w:lvl w:ilvl="4" w:tentative="1">
+      <w:start w:val="1"/>
+      <w:numFmt w:val="decimal"/>
+      <w:lvlText w:val="%5."/>
+      <w:lvlJc w:val="left"/>
+      <w:pPr>
+        <w:tabs>
+          <w:tab w:val="num" w:pos="3600"/>
+        </w:tabs>
+        <w:ind w:left="3600" w:hanging="360"/>
+      </w:pPr>
+    </w:lvl>
+    <w:lvl w:ilvl="5" w:tentative="1">
+      <w:start w:val="1"/>
+      <w:numFmt w:val="decimal"/>
+      <w:lvlText w:val="%6."/>
+      <w:lvlJc w:val="left"/>
+      <w:pPr>
+        <w:tabs>
+          <w:tab w:val="num" w:pos="4320"/>
+        </w:tabs>
+        <w:ind w:left="4320" w:hanging="360"/>
+      </w:pPr>
+    </w:lvl>
+    <w:lvl w:ilvl="6" w:tentative="1">
+      <w:start w:val="1"/>
+      <w:numFmt w:val="decimal"/>
+      <w:lvlText w:val="%7."/>
+      <w:lvlJc w:val="left"/>
+      <w:pPr>
+        <w:tabs>
+          <w:tab w:val="num" w:pos="5040"/>
+        </w:tabs>
+        <w:ind w:left="5040" w:hanging="360"/>
+      </w:pPr>
+    </w:lvl>
+    <w:lvl w:ilvl="7" w:tentative="1">
+      <w:start w:val="1"/>
+      <w:numFmt w:val="decimal"/>
+      <w:lvlText w:val="%8."/>
+      <w:lvlJc w:val="left"/>
+      <w:pPr>
+        <w:tabs>
+          <w:tab w:val="num" w:pos="5760"/>
+        </w:tabs>
+        <w:ind w:left="5760" w:hanging="360"/>
+      </w:pPr>
+    </w:lvl>
+    <w:lvl w:ilvl="8" w:tentative="1">
+      <w:start w:val="1"/>
+      <w:numFmt w:val="decimal"/>
+      <w:lvlText w:val="%9."/>
+      <w:lvlJc w:val="left"/>
+      <w:pPr>
+        <w:tabs>
+          <w:tab w:val="num" w:pos="6480"/>
+        </w:tabs>
+        <w:ind w:left="6480" w:hanging="360"/>
+      </w:pPr>
+    </w:lvl>
+  </w:abstractNum>
+  <w:abstractNum w:abstractNumId="27" w15:restartNumberingAfterBreak="0">
     <w:nsid w:val="6FE26E2A"/>
     <w:multiLevelType w:val="hybridMultilevel"/>
     <w:tmpl w:val="355425E6"/>
@@ -15252,7 +17002,7 @@
       </w:rPr>
     </w:lvl>
   </w:abstractNum>
-  <w:abstractNum w:abstractNumId="23" w15:restartNumberingAfterBreak="0">
+  <w:abstractNum w:abstractNumId="28" w15:restartNumberingAfterBreak="0">
     <w:nsid w:val="71104DFF"/>
     <w:multiLevelType w:val="hybridMultilevel"/>
     <w:tmpl w:val="0DC47F54"/>
@@ -15365,7 +17115,7 @@
       </w:rPr>
     </w:lvl>
   </w:abstractNum>
-  <w:abstractNum w:abstractNumId="24" w15:restartNumberingAfterBreak="0">
+  <w:abstractNum w:abstractNumId="29" w15:restartNumberingAfterBreak="0">
     <w:nsid w:val="72E86F25"/>
     <w:multiLevelType w:val="hybridMultilevel"/>
     <w:tmpl w:val="59A0D54E"/>
@@ -15478,7 +17228,7 @@
       </w:rPr>
     </w:lvl>
   </w:abstractNum>
-  <w:abstractNum w:abstractNumId="25" w15:restartNumberingAfterBreak="0">
+  <w:abstractNum w:abstractNumId="30" w15:restartNumberingAfterBreak="0">
     <w:nsid w:val="73BC492C"/>
     <w:multiLevelType w:val="hybridMultilevel"/>
     <w:tmpl w:val="D09474A4"/>
@@ -15591,7 +17341,7 @@
       </w:rPr>
     </w:lvl>
   </w:abstractNum>
-  <w:abstractNum w:abstractNumId="26" w15:restartNumberingAfterBreak="0">
+  <w:abstractNum w:abstractNumId="31" w15:restartNumberingAfterBreak="0">
     <w:nsid w:val="74D67D81"/>
     <w:multiLevelType w:val="hybridMultilevel"/>
     <w:tmpl w:val="E28A78E4"/>
@@ -15704,7 +17454,7 @@
       </w:rPr>
     </w:lvl>
   </w:abstractNum>
-  <w:abstractNum w:abstractNumId="27" w15:restartNumberingAfterBreak="0">
+  <w:abstractNum w:abstractNumId="32" w15:restartNumberingAfterBreak="0">
     <w:nsid w:val="765913CD"/>
     <w:multiLevelType w:val="multilevel"/>
     <w:tmpl w:val="A7C8330A"/>
@@ -15822,88 +17572,103 @@
     </w:lvl>
   </w:abstractNum>
   <w:num w:numId="1" w16cid:durableId="1010107679">
+    <w:abstractNumId w:val="21"/>
+  </w:num>
+  <w:num w:numId="2" w16cid:durableId="1031102562">
+    <w:abstractNumId w:val="3"/>
+  </w:num>
+  <w:num w:numId="3" w16cid:durableId="2051176095">
+    <w:abstractNumId w:val="1"/>
+  </w:num>
+  <w:num w:numId="4" w16cid:durableId="1420448174">
     <w:abstractNumId w:val="17"/>
   </w:num>
-  <w:num w:numId="2" w16cid:durableId="1031102562">
+  <w:num w:numId="5" w16cid:durableId="175996215">
+    <w:abstractNumId w:val="31"/>
+  </w:num>
+  <w:num w:numId="6" w16cid:durableId="2073262030">
+    <w:abstractNumId w:val="27"/>
+  </w:num>
+  <w:num w:numId="7" w16cid:durableId="115418232">
+    <w:abstractNumId w:val="20"/>
+  </w:num>
+  <w:num w:numId="8" w16cid:durableId="148600384">
+    <w:abstractNumId w:val="15"/>
+  </w:num>
+  <w:num w:numId="9" w16cid:durableId="322392671">
+    <w:abstractNumId w:val="19"/>
+  </w:num>
+  <w:num w:numId="10" w16cid:durableId="869729189">
+    <w:abstractNumId w:val="5"/>
+  </w:num>
+  <w:num w:numId="11" w16cid:durableId="1795058367">
+    <w:abstractNumId w:val="25"/>
+  </w:num>
+  <w:num w:numId="12" w16cid:durableId="617756117">
+    <w:abstractNumId w:val="28"/>
+  </w:num>
+  <w:num w:numId="13" w16cid:durableId="935404518">
+    <w:abstractNumId w:val="22"/>
+  </w:num>
+  <w:num w:numId="14" w16cid:durableId="1929582851">
+    <w:abstractNumId w:val="14"/>
+  </w:num>
+  <w:num w:numId="15" w16cid:durableId="1147087949">
+    <w:abstractNumId w:val="32"/>
+  </w:num>
+  <w:num w:numId="16" w16cid:durableId="1187984421">
+    <w:abstractNumId w:val="9"/>
+  </w:num>
+  <w:num w:numId="17" w16cid:durableId="2066558730">
+    <w:abstractNumId w:val="23"/>
+  </w:num>
+  <w:num w:numId="18" w16cid:durableId="243298807">
+    <w:abstractNumId w:val="30"/>
+  </w:num>
+  <w:num w:numId="19" w16cid:durableId="710036588">
+    <w:abstractNumId w:val="6"/>
+  </w:num>
+  <w:num w:numId="20" w16cid:durableId="814296490">
+    <w:abstractNumId w:val="8"/>
+  </w:num>
+  <w:num w:numId="21" w16cid:durableId="801194866">
+    <w:abstractNumId w:val="13"/>
+  </w:num>
+  <w:num w:numId="22" w16cid:durableId="1227304270">
+    <w:abstractNumId w:val="18"/>
+  </w:num>
+  <w:num w:numId="23" w16cid:durableId="1986931673">
+    <w:abstractNumId w:val="16"/>
+  </w:num>
+  <w:num w:numId="24" w16cid:durableId="1730182830">
+    <w:abstractNumId w:val="29"/>
+  </w:num>
+  <w:num w:numId="25" w16cid:durableId="195235016">
     <w:abstractNumId w:val="2"/>
   </w:num>
-  <w:num w:numId="3" w16cid:durableId="2051176095">
+  <w:num w:numId="26" w16cid:durableId="142281437">
+    <w:abstractNumId w:val="24"/>
+  </w:num>
+  <w:num w:numId="27" w16cid:durableId="707148173">
+    <w:abstractNumId w:val="7"/>
+  </w:num>
+  <w:num w:numId="28" w16cid:durableId="2097508870">
+    <w:abstractNumId w:val="4"/>
+  </w:num>
+  <w:num w:numId="29" w16cid:durableId="1666740732">
+    <w:abstractNumId w:val="11"/>
+  </w:num>
+  <w:num w:numId="30" w16cid:durableId="1245143853">
     <w:abstractNumId w:val="0"/>
   </w:num>
-  <w:num w:numId="4" w16cid:durableId="1420448174">
-    <w:abstractNumId w:val="13"/>
+  <w:num w:numId="31" w16cid:durableId="488787796">
+    <w:abstractNumId w:val="12"/>
   </w:num>
-  <w:num w:numId="5" w16cid:durableId="175996215">
-    <w:abstractNumId w:val="26"/>
-  </w:num>
-  <w:num w:numId="6" w16cid:durableId="2073262030">
-    <w:abstractNumId w:val="22"/>
-  </w:num>
-  <w:num w:numId="7" w16cid:durableId="115418232">
-    <w:abstractNumId w:val="16"/>
-  </w:num>
-  <w:num w:numId="8" w16cid:durableId="148600384">
-    <w:abstractNumId w:val="11"/>
-  </w:num>
-  <w:num w:numId="9" w16cid:durableId="322392671">
-    <w:abstractNumId w:val="15"/>
-  </w:num>
-  <w:num w:numId="10" w16cid:durableId="869729189">
-    <w:abstractNumId w:val="4"/>
-  </w:num>
-  <w:num w:numId="11" w16cid:durableId="1795058367">
-    <w:abstractNumId w:val="21"/>
-  </w:num>
-  <w:num w:numId="12" w16cid:durableId="617756117">
-    <w:abstractNumId w:val="23"/>
-  </w:num>
-  <w:num w:numId="13" w16cid:durableId="935404518">
-    <w:abstractNumId w:val="18"/>
-  </w:num>
-  <w:num w:numId="14" w16cid:durableId="1929582851">
+  <w:num w:numId="32" w16cid:durableId="60713688">
     <w:abstractNumId w:val="10"/>
   </w:num>
-  <w:num w:numId="15" w16cid:durableId="1147087949">
-    <w:abstractNumId w:val="27"/>
-  </w:num>
-  <w:num w:numId="16" w16cid:durableId="1187984421">
-    <w:abstractNumId w:val="8"/>
-  </w:num>
-  <w:num w:numId="17" w16cid:durableId="2066558730">
-    <w:abstractNumId w:val="19"/>
-  </w:num>
-  <w:num w:numId="18" w16cid:durableId="243298807">
-    <w:abstractNumId w:val="25"/>
-  </w:num>
-  <w:num w:numId="19" w16cid:durableId="710036588">
-    <w:abstractNumId w:val="5"/>
-  </w:num>
-  <w:num w:numId="20" w16cid:durableId="814296490">
-    <w:abstractNumId w:val="7"/>
-  </w:num>
-  <w:num w:numId="21" w16cid:durableId="801194866">
-    <w:abstractNumId w:val="9"/>
-  </w:num>
-  <w:num w:numId="22" w16cid:durableId="1227304270">
-    <w:abstractNumId w:val="14"/>
-  </w:num>
-  <w:num w:numId="23" w16cid:durableId="1986931673">
-    <w:abstractNumId w:val="12"/>
-  </w:num>
-  <w:num w:numId="24" w16cid:durableId="1730182830">
-    <w:abstractNumId w:val="24"/>
-  </w:num>
-  <w:num w:numId="25" w16cid:durableId="195235016">
-    <w:abstractNumId w:val="1"/>
-  </w:num>
-  <w:num w:numId="26" w16cid:durableId="142281437">
-    <w:abstractNumId w:val="20"/>
-  </w:num>
-  <w:num w:numId="27" w16cid:durableId="707148173">
-    <w:abstractNumId w:val="6"/>
-  </w:num>
-  <w:num w:numId="28" w16cid:durableId="2097508870">
-    <w:abstractNumId w:val="3"/>
+  <w:num w:numId="33" w16cid:durableId="2025284096">
+    <w:abstractNumId w:val="26"/>
   </w:num>
 </w:numbering>
 </file>
@@ -16297,7 +18062,7 @@
   <w:style w:type="paragraph" w:default="1" w:styleId="Normal">
     <w:name w:val="Normal"/>
     <w:qFormat/>
-    <w:rsid w:val="00415089"/>
+    <w:rsid w:val="000A4CCC"/>
     <w:rPr>
       <w:lang w:val="ro-RO"/>
     </w:rPr>
@@ -16373,7 +18138,7 @@
     <w:uiPriority w:val="9"/>
     <w:unhideWhenUsed/>
     <w:qFormat/>
-    <w:rsid w:val="007D688A"/>
+    <w:rsid w:val="00F81444"/>
     <w:pPr>
       <w:keepNext/>
       <w:keepLines/>
@@ -16383,7 +18148,6 @@
     <w:rPr>
       <w:rFonts w:eastAsiaTheme="majorEastAsia" w:cstheme="majorBidi"/>
       <w:iCs/>
-      <w:sz w:val="36"/>
     </w:rPr>
   </w:style>
   <w:style w:type="character" w:default="1" w:styleId="DefaultParagraphFont">
@@ -16677,11 +18441,10 @@
     <w:basedOn w:val="DefaultParagraphFont"/>
     <w:link w:val="Heading4"/>
     <w:uiPriority w:val="9"/>
-    <w:rsid w:val="007D688A"/>
+    <w:rsid w:val="00F81444"/>
     <w:rPr>
-      <w:rFonts w:ascii="UT Sans" w:eastAsiaTheme="majorEastAsia" w:hAnsi="UT Sans" w:cstheme="majorBidi"/>
+      <w:rFonts w:eastAsiaTheme="majorEastAsia" w:cstheme="majorBidi"/>
       <w:iCs/>
-      <w:sz w:val="36"/>
       <w:lang w:val="ro-RO"/>
     </w:rPr>
   </w:style>
@@ -16821,6 +18584,26 @@
     <w:rPr>
       <w:vertAlign w:val="superscript"/>
     </w:rPr>
+  </w:style>
+  <w:style w:type="character" w:customStyle="1" w:styleId="hljs-function">
+    <w:name w:val="hljs-function"/>
+    <w:basedOn w:val="DefaultParagraphFont"/>
+    <w:rsid w:val="00837512"/>
+  </w:style>
+  <w:style w:type="character" w:customStyle="1" w:styleId="hljs-keyword">
+    <w:name w:val="hljs-keyword"/>
+    <w:basedOn w:val="DefaultParagraphFont"/>
+    <w:rsid w:val="00837512"/>
+  </w:style>
+  <w:style w:type="character" w:customStyle="1" w:styleId="hljs-title">
+    <w:name w:val="hljs-title"/>
+    <w:basedOn w:val="DefaultParagraphFont"/>
+    <w:rsid w:val="00837512"/>
+  </w:style>
+  <w:style w:type="character" w:customStyle="1" w:styleId="hljs-params">
+    <w:name w:val="hljs-params"/>
+    <w:basedOn w:val="DefaultParagraphFont"/>
+    <w:rsid w:val="00837512"/>
   </w:style>
 </w:styles>
 </file>

</xml_diff>